<commit_message>
Update CATATAN HARIAN KERJA PRAKTIK.docx
</commit_message>
<xml_diff>
--- a/Laporan PK/CATATAN HARIAN KERJA PRAKTIK.docx
+++ b/Laporan PK/CATATAN HARIAN KERJA PRAKTIK.docx
@@ -33,25 +33,7 @@
           <w:sz w:val="24"/>
           <w:szCs w:val="24"/>
         </w:rPr>
-        <w:t xml:space="preserve">Nama </w:t>
-      </w:r>
-      <w:proofErr w:type="spellStart"/>
-      <w:r>
-        <w:rPr>
-          <w:rFonts w:ascii="Times New Roman" w:hAnsi="Times New Roman" w:cs="Times New Roman"/>
-          <w:sz w:val="24"/>
-          <w:szCs w:val="24"/>
-        </w:rPr>
-        <w:t>Mahasiswa</w:t>
-      </w:r>
-      <w:proofErr w:type="spellEnd"/>
-      <w:r>
-        <w:rPr>
-          <w:rFonts w:ascii="Times New Roman" w:hAnsi="Times New Roman" w:cs="Times New Roman"/>
-          <w:sz w:val="24"/>
-          <w:szCs w:val="24"/>
-        </w:rPr>
-        <w:t xml:space="preserve"> </w:t>
+        <w:t xml:space="preserve">Nama Mahasiswa </w:t>
       </w:r>
       <w:r>
         <w:rPr>
@@ -161,6 +143,14 @@
         </w:rPr>
         <w:t xml:space="preserve"> </w:t>
       </w:r>
+      <w:r>
+        <w:rPr>
+          <w:rFonts w:ascii="Times New Roman" w:hAnsi="Times New Roman" w:cs="Times New Roman"/>
+          <w:sz w:val="24"/>
+          <w:szCs w:val="24"/>
+        </w:rPr>
+        <w:t>Teknik Informatika</w:t>
+      </w:r>
     </w:p>
     <w:p>
       <w:pPr>
@@ -195,6 +185,14 @@
         <w:tab/>
         <w:t xml:space="preserve">: </w:t>
       </w:r>
+      <w:r>
+        <w:rPr>
+          <w:rFonts w:ascii="Times New Roman" w:hAnsi="Times New Roman" w:cs="Times New Roman"/>
+          <w:sz w:val="24"/>
+          <w:szCs w:val="24"/>
+        </w:rPr>
+        <w:t>Divisi IT</w:t>
+      </w:r>
     </w:p>
     <w:p>
       <w:pPr>
@@ -208,13 +206,13 @@
     <w:tbl>
       <w:tblPr>
         <w:tblStyle w:val="TableGrid"/>
-        <w:tblW w:w="10207" w:type="dxa"/>
-        <w:tblInd w:w="-431" w:type="dxa"/>
+        <w:tblW w:w="10942" w:type="dxa"/>
+        <w:tblInd w:w="-998" w:type="dxa"/>
         <w:tblLook w:val="04A0" w:firstRow="1" w:lastRow="0" w:firstColumn="1" w:lastColumn="0" w:noHBand="0" w:noVBand="1"/>
       </w:tblPr>
       <w:tblGrid>
-        <w:gridCol w:w="1119"/>
-        <w:gridCol w:w="982"/>
+        <w:gridCol w:w="1418"/>
+        <w:gridCol w:w="1418"/>
         <w:gridCol w:w="1496"/>
         <w:gridCol w:w="2405"/>
         <w:gridCol w:w="1727"/>
@@ -226,19 +224,18 @@
         </w:trPr>
         <w:tc>
           <w:tcPr>
-            <w:tcW w:w="1119" w:type="dxa"/>
-            <w:vAlign w:val="center"/>
-          </w:tcPr>
-          <w:p>
-            <w:pPr>
-              <w:jc w:val="center"/>
-              <w:rPr>
-                <w:rFonts w:ascii="Times New Roman" w:hAnsi="Times New Roman" w:cs="Times New Roman"/>
-                <w:sz w:val="24"/>
-                <w:szCs w:val="24"/>
-              </w:rPr>
-            </w:pPr>
-            <w:proofErr w:type="spellStart"/>
+            <w:tcW w:w="1418" w:type="dxa"/>
+            <w:vAlign w:val="center"/>
+          </w:tcPr>
+          <w:p>
+            <w:pPr>
+              <w:jc w:val="center"/>
+              <w:rPr>
+                <w:rFonts w:ascii="Times New Roman" w:hAnsi="Times New Roman" w:cs="Times New Roman"/>
+                <w:sz w:val="24"/>
+                <w:szCs w:val="24"/>
+              </w:rPr>
+            </w:pPr>
             <w:r>
               <w:rPr>
                 <w:rFonts w:ascii="Times New Roman" w:hAnsi="Times New Roman" w:cs="Times New Roman"/>
@@ -247,12 +244,11 @@
               </w:rPr>
               <w:t>Tanggal</w:t>
             </w:r>
-            <w:proofErr w:type="spellEnd"/>
-          </w:p>
-        </w:tc>
-        <w:tc>
-          <w:tcPr>
-            <w:tcW w:w="983" w:type="dxa"/>
+          </w:p>
+        </w:tc>
+        <w:tc>
+          <w:tcPr>
+            <w:tcW w:w="1418" w:type="dxa"/>
             <w:vAlign w:val="center"/>
           </w:tcPr>
           <w:p>
@@ -294,85 +290,37 @@
                 <w:sz w:val="24"/>
                 <w:szCs w:val="24"/>
               </w:rPr>
-              <w:t xml:space="preserve">Jenis </w:t>
-            </w:r>
-            <w:proofErr w:type="spellStart"/>
-            <w:r>
-              <w:rPr>
-                <w:rFonts w:ascii="Times New Roman" w:hAnsi="Times New Roman" w:cs="Times New Roman"/>
-                <w:sz w:val="24"/>
-                <w:szCs w:val="24"/>
-              </w:rPr>
-              <w:t>Kegiatan</w:t>
-            </w:r>
-            <w:proofErr w:type="spellEnd"/>
-          </w:p>
-        </w:tc>
-        <w:tc>
-          <w:tcPr>
-            <w:tcW w:w="2409" w:type="dxa"/>
-            <w:vAlign w:val="center"/>
-          </w:tcPr>
-          <w:p>
-            <w:pPr>
-              <w:jc w:val="center"/>
-              <w:rPr>
-                <w:rFonts w:ascii="Times New Roman" w:hAnsi="Times New Roman" w:cs="Times New Roman"/>
-                <w:sz w:val="24"/>
-                <w:szCs w:val="24"/>
-              </w:rPr>
-            </w:pPr>
-            <w:proofErr w:type="spellStart"/>
-            <w:r>
-              <w:rPr>
-                <w:rFonts w:ascii="Times New Roman" w:hAnsi="Times New Roman" w:cs="Times New Roman"/>
-                <w:sz w:val="24"/>
-                <w:szCs w:val="24"/>
-              </w:rPr>
-              <w:t>Kegiatan</w:t>
-            </w:r>
-            <w:proofErr w:type="spellEnd"/>
-            <w:r>
-              <w:rPr>
-                <w:rFonts w:ascii="Times New Roman" w:hAnsi="Times New Roman" w:cs="Times New Roman"/>
-                <w:sz w:val="24"/>
-                <w:szCs w:val="24"/>
-              </w:rPr>
-              <w:t xml:space="preserve"> </w:t>
-            </w:r>
-            <w:proofErr w:type="spellStart"/>
-            <w:r>
-              <w:rPr>
-                <w:rFonts w:ascii="Times New Roman" w:hAnsi="Times New Roman" w:cs="Times New Roman"/>
-                <w:sz w:val="24"/>
-                <w:szCs w:val="24"/>
-              </w:rPr>
-              <w:t>Kerja</w:t>
-            </w:r>
-            <w:proofErr w:type="spellEnd"/>
-            <w:r>
-              <w:rPr>
-                <w:rFonts w:ascii="Times New Roman" w:hAnsi="Times New Roman" w:cs="Times New Roman"/>
-                <w:sz w:val="24"/>
-                <w:szCs w:val="24"/>
-              </w:rPr>
-              <w:t xml:space="preserve"> </w:t>
-            </w:r>
-            <w:proofErr w:type="spellStart"/>
-            <w:r>
-              <w:rPr>
-                <w:rFonts w:ascii="Times New Roman" w:hAnsi="Times New Roman" w:cs="Times New Roman"/>
-                <w:sz w:val="24"/>
-                <w:szCs w:val="24"/>
-              </w:rPr>
-              <w:t>Praktik</w:t>
-            </w:r>
-            <w:proofErr w:type="spellEnd"/>
-          </w:p>
-        </w:tc>
-        <w:tc>
-          <w:tcPr>
-            <w:tcW w:w="1730" w:type="dxa"/>
+              <w:t>Jenis Kegiatan</w:t>
+            </w:r>
+          </w:p>
+        </w:tc>
+        <w:tc>
+          <w:tcPr>
+            <w:tcW w:w="2405" w:type="dxa"/>
+            <w:vAlign w:val="center"/>
+          </w:tcPr>
+          <w:p>
+            <w:pPr>
+              <w:jc w:val="center"/>
+              <w:rPr>
+                <w:rFonts w:ascii="Times New Roman" w:hAnsi="Times New Roman" w:cs="Times New Roman"/>
+                <w:sz w:val="24"/>
+                <w:szCs w:val="24"/>
+              </w:rPr>
+            </w:pPr>
+            <w:r>
+              <w:rPr>
+                <w:rFonts w:ascii="Times New Roman" w:hAnsi="Times New Roman" w:cs="Times New Roman"/>
+                <w:sz w:val="24"/>
+                <w:szCs w:val="24"/>
+              </w:rPr>
+              <w:t>Kegiatan Kerja Praktik</w:t>
+            </w:r>
+          </w:p>
+        </w:tc>
+        <w:tc>
+          <w:tcPr>
+            <w:tcW w:w="1727" w:type="dxa"/>
             <w:vAlign w:val="center"/>
           </w:tcPr>
           <w:p>
@@ -396,7 +344,7 @@
         </w:tc>
         <w:tc>
           <w:tcPr>
-            <w:tcW w:w="2470" w:type="dxa"/>
+            <w:tcW w:w="2478" w:type="dxa"/>
             <w:vAlign w:val="center"/>
           </w:tcPr>
           <w:p>
@@ -415,18 +363,8 @@
                 <w:sz w:val="24"/>
                 <w:szCs w:val="24"/>
               </w:rPr>
-              <w:t xml:space="preserve">Foto </w:t>
-            </w:r>
-            <w:proofErr w:type="spellStart"/>
-            <w:r>
-              <w:rPr>
-                <w:rFonts w:ascii="Times New Roman" w:hAnsi="Times New Roman" w:cs="Times New Roman"/>
-                <w:sz w:val="24"/>
-                <w:szCs w:val="24"/>
-              </w:rPr>
-              <w:t>Kegiatan</w:t>
-            </w:r>
-            <w:proofErr w:type="spellEnd"/>
+              <w:t>Foto Kegiatan</w:t>
+            </w:r>
           </w:p>
         </w:tc>
       </w:tr>
@@ -436,7 +374,7 @@
         </w:trPr>
         <w:tc>
           <w:tcPr>
-            <w:tcW w:w="1119" w:type="dxa"/>
+            <w:tcW w:w="1418" w:type="dxa"/>
             <w:vAlign w:val="center"/>
           </w:tcPr>
           <w:p>
@@ -460,7 +398,7 @@
         </w:tc>
         <w:tc>
           <w:tcPr>
-            <w:tcW w:w="983" w:type="dxa"/>
+            <w:tcW w:w="1418" w:type="dxa"/>
             <w:vAlign w:val="center"/>
           </w:tcPr>
           <w:p>
@@ -496,57 +434,19 @@
                 <w:szCs w:val="24"/>
               </w:rPr>
             </w:pPr>
-            <w:proofErr w:type="spellStart"/>
-            <w:r>
-              <w:rPr>
-                <w:rFonts w:ascii="Times New Roman" w:hAnsi="Times New Roman" w:cs="Times New Roman"/>
-                <w:sz w:val="24"/>
-                <w:szCs w:val="24"/>
-              </w:rPr>
-              <w:t>Instalasi</w:t>
-            </w:r>
-            <w:proofErr w:type="spellEnd"/>
-            <w:r>
-              <w:rPr>
-                <w:rFonts w:ascii="Times New Roman" w:hAnsi="Times New Roman" w:cs="Times New Roman"/>
-                <w:sz w:val="24"/>
-                <w:szCs w:val="24"/>
-              </w:rPr>
-              <w:t xml:space="preserve"> </w:t>
-            </w:r>
-            <w:proofErr w:type="spellStart"/>
-            <w:r>
-              <w:rPr>
-                <w:rFonts w:ascii="Times New Roman" w:hAnsi="Times New Roman" w:cs="Times New Roman"/>
-                <w:sz w:val="24"/>
-                <w:szCs w:val="24"/>
-              </w:rPr>
-              <w:t>Operasi</w:t>
-            </w:r>
-            <w:proofErr w:type="spellEnd"/>
-            <w:r>
-              <w:rPr>
-                <w:rFonts w:ascii="Times New Roman" w:hAnsi="Times New Roman" w:cs="Times New Roman"/>
-                <w:sz w:val="24"/>
-                <w:szCs w:val="24"/>
-              </w:rPr>
-              <w:t xml:space="preserve"> </w:t>
-            </w:r>
-            <w:proofErr w:type="spellStart"/>
-            <w:r>
-              <w:rPr>
-                <w:rFonts w:ascii="Times New Roman" w:hAnsi="Times New Roman" w:cs="Times New Roman"/>
-                <w:sz w:val="24"/>
-                <w:szCs w:val="24"/>
-              </w:rPr>
-              <w:t>Sistem</w:t>
-            </w:r>
-            <w:proofErr w:type="spellEnd"/>
-          </w:p>
-        </w:tc>
-        <w:tc>
-          <w:tcPr>
-            <w:tcW w:w="2409" w:type="dxa"/>
+            <w:r>
+              <w:rPr>
+                <w:rFonts w:ascii="Times New Roman" w:hAnsi="Times New Roman" w:cs="Times New Roman"/>
+                <w:sz w:val="24"/>
+                <w:szCs w:val="24"/>
+              </w:rPr>
+              <w:t>Instalasi Operasi Sistem</w:t>
+            </w:r>
+          </w:p>
+        </w:tc>
+        <w:tc>
+          <w:tcPr>
+            <w:tcW w:w="2405" w:type="dxa"/>
             <w:vAlign w:val="center"/>
           </w:tcPr>
           <w:p>
@@ -558,116 +458,34 @@
                 <w:szCs w:val="24"/>
               </w:rPr>
             </w:pPr>
-            <w:proofErr w:type="spellStart"/>
-            <w:r>
-              <w:rPr>
-                <w:rFonts w:ascii="Times New Roman" w:hAnsi="Times New Roman" w:cs="Times New Roman"/>
-                <w:sz w:val="24"/>
-                <w:szCs w:val="24"/>
-              </w:rPr>
-              <w:t>Installasi</w:t>
-            </w:r>
-            <w:proofErr w:type="spellEnd"/>
-            <w:r>
-              <w:rPr>
-                <w:rFonts w:ascii="Times New Roman" w:hAnsi="Times New Roman" w:cs="Times New Roman"/>
-                <w:sz w:val="24"/>
-                <w:szCs w:val="24"/>
-              </w:rPr>
-              <w:t xml:space="preserve"> Kabel &amp; </w:t>
-            </w:r>
-            <w:proofErr w:type="spellStart"/>
-            <w:r>
-              <w:rPr>
-                <w:rFonts w:ascii="Times New Roman" w:hAnsi="Times New Roman" w:cs="Times New Roman"/>
-                <w:sz w:val="24"/>
-                <w:szCs w:val="24"/>
-              </w:rPr>
-              <w:t>Proyektor</w:t>
-            </w:r>
-            <w:proofErr w:type="spellEnd"/>
-            <w:r>
-              <w:rPr>
-                <w:rFonts w:ascii="Times New Roman" w:hAnsi="Times New Roman" w:cs="Times New Roman"/>
-                <w:sz w:val="24"/>
-                <w:szCs w:val="24"/>
-              </w:rPr>
-              <w:t xml:space="preserve">, dan install </w:t>
-            </w:r>
-            <w:proofErr w:type="spellStart"/>
-            <w:r>
-              <w:rPr>
-                <w:rFonts w:ascii="Times New Roman" w:hAnsi="Times New Roman" w:cs="Times New Roman"/>
-                <w:sz w:val="24"/>
-                <w:szCs w:val="24"/>
-              </w:rPr>
-              <w:t>Ulang</w:t>
-            </w:r>
-            <w:proofErr w:type="spellEnd"/>
-            <w:r>
-              <w:rPr>
-                <w:rFonts w:ascii="Times New Roman" w:hAnsi="Times New Roman" w:cs="Times New Roman"/>
-                <w:sz w:val="24"/>
-                <w:szCs w:val="24"/>
-              </w:rPr>
-              <w:t xml:space="preserve"> Windows 11 pada Intel </w:t>
-            </w:r>
-            <w:proofErr w:type="spellStart"/>
-            <w:r>
-              <w:rPr>
-                <w:rFonts w:ascii="Times New Roman" w:hAnsi="Times New Roman" w:cs="Times New Roman"/>
-                <w:sz w:val="24"/>
-                <w:szCs w:val="24"/>
-              </w:rPr>
-              <w:t>Nuc</w:t>
-            </w:r>
-            <w:proofErr w:type="spellEnd"/>
-            <w:r>
-              <w:rPr>
-                <w:rFonts w:ascii="Times New Roman" w:hAnsi="Times New Roman" w:cs="Times New Roman"/>
-                <w:sz w:val="24"/>
-                <w:szCs w:val="24"/>
-              </w:rPr>
-              <w:t xml:space="preserve"> </w:t>
-            </w:r>
-            <w:proofErr w:type="spellStart"/>
-            <w:r>
-              <w:rPr>
-                <w:rFonts w:ascii="Times New Roman" w:hAnsi="Times New Roman" w:cs="Times New Roman"/>
-                <w:sz w:val="24"/>
-                <w:szCs w:val="24"/>
-              </w:rPr>
-              <w:t>beserta</w:t>
-            </w:r>
-            <w:proofErr w:type="spellEnd"/>
-            <w:r>
-              <w:rPr>
-                <w:rFonts w:ascii="Times New Roman" w:hAnsi="Times New Roman" w:cs="Times New Roman"/>
-                <w:sz w:val="24"/>
-                <w:szCs w:val="24"/>
-              </w:rPr>
-              <w:t xml:space="preserve"> MS Office 2019</w:t>
-            </w:r>
-          </w:p>
-        </w:tc>
-        <w:tc>
-          <w:tcPr>
-            <w:tcW w:w="1730" w:type="dxa"/>
-          </w:tcPr>
-          <w:p>
-            <w:pPr>
-              <w:jc w:val="center"/>
-              <w:rPr>
-                <w:rFonts w:ascii="Times New Roman" w:hAnsi="Times New Roman" w:cs="Times New Roman"/>
-                <w:sz w:val="24"/>
-                <w:szCs w:val="24"/>
-              </w:rPr>
-            </w:pPr>
-          </w:p>
-        </w:tc>
-        <w:tc>
-          <w:tcPr>
-            <w:tcW w:w="2470" w:type="dxa"/>
+            <w:r>
+              <w:rPr>
+                <w:rFonts w:ascii="Times New Roman" w:hAnsi="Times New Roman" w:cs="Times New Roman"/>
+                <w:sz w:val="24"/>
+                <w:szCs w:val="24"/>
+              </w:rPr>
+              <w:t>Installasi Kabel &amp; Proyektor, dan install Ulang Windows 11 pada Intel Nuc beserta MS Office 2019</w:t>
+            </w:r>
+          </w:p>
+        </w:tc>
+        <w:tc>
+          <w:tcPr>
+            <w:tcW w:w="1727" w:type="dxa"/>
+          </w:tcPr>
+          <w:p>
+            <w:pPr>
+              <w:jc w:val="center"/>
+              <w:rPr>
+                <w:rFonts w:ascii="Times New Roman" w:hAnsi="Times New Roman" w:cs="Times New Roman"/>
+                <w:sz w:val="24"/>
+                <w:szCs w:val="24"/>
+              </w:rPr>
+            </w:pPr>
+          </w:p>
+        </w:tc>
+        <w:tc>
+          <w:tcPr>
+            <w:tcW w:w="2478" w:type="dxa"/>
             <w:vAlign w:val="center"/>
           </w:tcPr>
           <w:p>
@@ -737,7 +555,7 @@
         </w:trPr>
         <w:tc>
           <w:tcPr>
-            <w:tcW w:w="1119" w:type="dxa"/>
+            <w:tcW w:w="1418" w:type="dxa"/>
             <w:vAlign w:val="center"/>
           </w:tcPr>
           <w:p>
@@ -761,7 +579,7 @@
         </w:tc>
         <w:tc>
           <w:tcPr>
-            <w:tcW w:w="983" w:type="dxa"/>
+            <w:tcW w:w="1418" w:type="dxa"/>
             <w:vAlign w:val="center"/>
           </w:tcPr>
           <w:p>
@@ -797,47 +615,19 @@
                 <w:szCs w:val="24"/>
               </w:rPr>
             </w:pPr>
-            <w:proofErr w:type="spellStart"/>
-            <w:r>
-              <w:rPr>
-                <w:rFonts w:ascii="Times New Roman" w:hAnsi="Times New Roman" w:cs="Times New Roman"/>
-                <w:sz w:val="24"/>
-                <w:szCs w:val="24"/>
-              </w:rPr>
-              <w:t>Instalasi</w:t>
-            </w:r>
-            <w:proofErr w:type="spellEnd"/>
-            <w:r>
-              <w:rPr>
-                <w:rFonts w:ascii="Times New Roman" w:hAnsi="Times New Roman" w:cs="Times New Roman"/>
-                <w:sz w:val="24"/>
-                <w:szCs w:val="24"/>
-              </w:rPr>
-              <w:t xml:space="preserve"> </w:t>
-            </w:r>
-            <w:proofErr w:type="spellStart"/>
-            <w:r>
-              <w:rPr>
-                <w:rFonts w:ascii="Times New Roman" w:hAnsi="Times New Roman" w:cs="Times New Roman"/>
-                <w:sz w:val="24"/>
-                <w:szCs w:val="24"/>
-              </w:rPr>
-              <w:t>Perangkat</w:t>
-            </w:r>
-            <w:proofErr w:type="spellEnd"/>
-            <w:r>
-              <w:rPr>
-                <w:rFonts w:ascii="Times New Roman" w:hAnsi="Times New Roman" w:cs="Times New Roman"/>
-                <w:sz w:val="24"/>
-                <w:szCs w:val="24"/>
-              </w:rPr>
-              <w:t xml:space="preserve"> Lab</w:t>
-            </w:r>
-          </w:p>
-        </w:tc>
-        <w:tc>
-          <w:tcPr>
-            <w:tcW w:w="2409" w:type="dxa"/>
+            <w:r>
+              <w:rPr>
+                <w:rFonts w:ascii="Times New Roman" w:hAnsi="Times New Roman" w:cs="Times New Roman"/>
+                <w:sz w:val="24"/>
+                <w:szCs w:val="24"/>
+              </w:rPr>
+              <w:t>Instalasi Perangkat Lab</w:t>
+            </w:r>
+          </w:p>
+        </w:tc>
+        <w:tc>
+          <w:tcPr>
+            <w:tcW w:w="2405" w:type="dxa"/>
             <w:vAlign w:val="center"/>
           </w:tcPr>
           <w:p>
@@ -855,244 +645,28 @@
                 <w:sz w:val="24"/>
                 <w:szCs w:val="24"/>
               </w:rPr>
-              <w:t xml:space="preserve">Ganti </w:t>
-            </w:r>
-            <w:proofErr w:type="spellStart"/>
-            <w:r>
-              <w:rPr>
-                <w:rFonts w:ascii="Times New Roman" w:hAnsi="Times New Roman" w:cs="Times New Roman"/>
-                <w:sz w:val="24"/>
-                <w:szCs w:val="24"/>
-              </w:rPr>
-              <w:t>kabel</w:t>
-            </w:r>
-            <w:proofErr w:type="spellEnd"/>
-            <w:r>
-              <w:rPr>
-                <w:rFonts w:ascii="Times New Roman" w:hAnsi="Times New Roman" w:cs="Times New Roman"/>
-                <w:sz w:val="24"/>
-                <w:szCs w:val="24"/>
-              </w:rPr>
-              <w:t xml:space="preserve"> VGA </w:t>
-            </w:r>
-            <w:proofErr w:type="spellStart"/>
-            <w:r>
-              <w:rPr>
-                <w:rFonts w:ascii="Times New Roman" w:hAnsi="Times New Roman" w:cs="Times New Roman"/>
-                <w:sz w:val="24"/>
-                <w:szCs w:val="24"/>
-              </w:rPr>
-              <w:t>menjadi</w:t>
-            </w:r>
-            <w:proofErr w:type="spellEnd"/>
-            <w:r>
-              <w:rPr>
-                <w:rFonts w:ascii="Times New Roman" w:hAnsi="Times New Roman" w:cs="Times New Roman"/>
-                <w:sz w:val="24"/>
-                <w:szCs w:val="24"/>
-              </w:rPr>
-              <w:t xml:space="preserve"> </w:t>
-            </w:r>
-            <w:proofErr w:type="spellStart"/>
-            <w:r>
-              <w:rPr>
-                <w:rFonts w:ascii="Times New Roman" w:hAnsi="Times New Roman" w:cs="Times New Roman"/>
-                <w:sz w:val="24"/>
-                <w:szCs w:val="24"/>
-              </w:rPr>
-              <w:t>kabel</w:t>
-            </w:r>
-            <w:proofErr w:type="spellEnd"/>
-            <w:r>
-              <w:rPr>
-                <w:rFonts w:ascii="Times New Roman" w:hAnsi="Times New Roman" w:cs="Times New Roman"/>
-                <w:sz w:val="24"/>
-                <w:szCs w:val="24"/>
-              </w:rPr>
-              <w:t xml:space="preserve"> HDMI pada </w:t>
-            </w:r>
-            <w:proofErr w:type="spellStart"/>
-            <w:r>
-              <w:rPr>
-                <w:rFonts w:ascii="Times New Roman" w:hAnsi="Times New Roman" w:cs="Times New Roman"/>
-                <w:sz w:val="24"/>
-                <w:szCs w:val="24"/>
-              </w:rPr>
-              <w:t>ruang</w:t>
-            </w:r>
-            <w:proofErr w:type="spellEnd"/>
-            <w:r>
-              <w:rPr>
-                <w:rFonts w:ascii="Times New Roman" w:hAnsi="Times New Roman" w:cs="Times New Roman"/>
-                <w:sz w:val="24"/>
-                <w:szCs w:val="24"/>
-              </w:rPr>
-              <w:t xml:space="preserve"> Lab, Dan Install </w:t>
-            </w:r>
-            <w:proofErr w:type="spellStart"/>
-            <w:r>
-              <w:rPr>
-                <w:rFonts w:ascii="Times New Roman" w:hAnsi="Times New Roman" w:cs="Times New Roman"/>
-                <w:sz w:val="24"/>
-                <w:szCs w:val="24"/>
-              </w:rPr>
-              <w:t>Ulang</w:t>
-            </w:r>
-            <w:proofErr w:type="spellEnd"/>
-            <w:r>
-              <w:rPr>
-                <w:rFonts w:ascii="Times New Roman" w:hAnsi="Times New Roman" w:cs="Times New Roman"/>
-                <w:sz w:val="24"/>
-                <w:szCs w:val="24"/>
-              </w:rPr>
-              <w:t xml:space="preserve"> PC AIO HP [</w:t>
-            </w:r>
-            <w:proofErr w:type="spellStart"/>
-            <w:r>
-              <w:rPr>
-                <w:rFonts w:ascii="Times New Roman" w:hAnsi="Times New Roman" w:cs="Times New Roman"/>
-                <w:sz w:val="24"/>
-                <w:szCs w:val="24"/>
-              </w:rPr>
-              <w:t>terjadi</w:t>
-            </w:r>
-            <w:proofErr w:type="spellEnd"/>
-            <w:r>
-              <w:rPr>
-                <w:rFonts w:ascii="Times New Roman" w:hAnsi="Times New Roman" w:cs="Times New Roman"/>
-                <w:sz w:val="24"/>
-                <w:szCs w:val="24"/>
-              </w:rPr>
-              <w:t xml:space="preserve"> </w:t>
-            </w:r>
-            <w:proofErr w:type="spellStart"/>
-            <w:r>
-              <w:rPr>
-                <w:rFonts w:ascii="Times New Roman" w:hAnsi="Times New Roman" w:cs="Times New Roman"/>
-                <w:sz w:val="24"/>
-                <w:szCs w:val="24"/>
-              </w:rPr>
-              <w:t>kendala</w:t>
-            </w:r>
-            <w:proofErr w:type="spellEnd"/>
-            <w:r>
-              <w:rPr>
-                <w:rFonts w:ascii="Times New Roman" w:hAnsi="Times New Roman" w:cs="Times New Roman"/>
-                <w:sz w:val="24"/>
-                <w:szCs w:val="24"/>
-              </w:rPr>
-              <w:t xml:space="preserve"> </w:t>
-            </w:r>
-            <w:proofErr w:type="spellStart"/>
-            <w:r>
-              <w:rPr>
-                <w:rFonts w:ascii="Times New Roman" w:hAnsi="Times New Roman" w:cs="Times New Roman"/>
-                <w:sz w:val="24"/>
-                <w:szCs w:val="24"/>
-              </w:rPr>
-              <w:t>Instalasi</w:t>
-            </w:r>
-            <w:proofErr w:type="spellEnd"/>
-            <w:r>
-              <w:rPr>
-                <w:rFonts w:ascii="Times New Roman" w:hAnsi="Times New Roman" w:cs="Times New Roman"/>
-                <w:sz w:val="24"/>
-                <w:szCs w:val="24"/>
-              </w:rPr>
-              <w:t xml:space="preserve"> Driver pada </w:t>
-            </w:r>
-            <w:proofErr w:type="spellStart"/>
-            <w:r>
-              <w:rPr>
-                <w:rFonts w:ascii="Times New Roman" w:hAnsi="Times New Roman" w:cs="Times New Roman"/>
-                <w:sz w:val="24"/>
-                <w:szCs w:val="24"/>
-              </w:rPr>
-              <w:t>hari</w:t>
-            </w:r>
-            <w:proofErr w:type="spellEnd"/>
-            <w:r>
-              <w:rPr>
-                <w:rFonts w:ascii="Times New Roman" w:hAnsi="Times New Roman" w:cs="Times New Roman"/>
-                <w:sz w:val="24"/>
-                <w:szCs w:val="24"/>
-              </w:rPr>
-              <w:t xml:space="preserve"> </w:t>
-            </w:r>
-            <w:proofErr w:type="spellStart"/>
-            <w:r>
-              <w:rPr>
-                <w:rFonts w:ascii="Times New Roman" w:hAnsi="Times New Roman" w:cs="Times New Roman"/>
-                <w:sz w:val="24"/>
-                <w:szCs w:val="24"/>
-              </w:rPr>
-              <w:t>Jum'at</w:t>
-            </w:r>
-            <w:proofErr w:type="spellEnd"/>
-            <w:r>
-              <w:rPr>
-                <w:rFonts w:ascii="Times New Roman" w:hAnsi="Times New Roman" w:cs="Times New Roman"/>
-                <w:sz w:val="24"/>
-                <w:szCs w:val="24"/>
-              </w:rPr>
-              <w:t xml:space="preserve"> dan </w:t>
-            </w:r>
-            <w:proofErr w:type="spellStart"/>
-            <w:r>
-              <w:rPr>
-                <w:rFonts w:ascii="Times New Roman" w:hAnsi="Times New Roman" w:cs="Times New Roman"/>
-                <w:sz w:val="24"/>
-                <w:szCs w:val="24"/>
-              </w:rPr>
-              <w:t>dilanjutkan</w:t>
-            </w:r>
-            <w:proofErr w:type="spellEnd"/>
-            <w:r>
-              <w:rPr>
-                <w:rFonts w:ascii="Times New Roman" w:hAnsi="Times New Roman" w:cs="Times New Roman"/>
-                <w:sz w:val="24"/>
-                <w:szCs w:val="24"/>
-              </w:rPr>
-              <w:t xml:space="preserve"> </w:t>
-            </w:r>
-            <w:proofErr w:type="spellStart"/>
-            <w:r>
-              <w:rPr>
-                <w:rFonts w:ascii="Times New Roman" w:hAnsi="Times New Roman" w:cs="Times New Roman"/>
-                <w:sz w:val="24"/>
-                <w:szCs w:val="24"/>
-              </w:rPr>
-              <w:t>hari</w:t>
-            </w:r>
-            <w:proofErr w:type="spellEnd"/>
-            <w:r>
-              <w:rPr>
-                <w:rFonts w:ascii="Times New Roman" w:hAnsi="Times New Roman" w:cs="Times New Roman"/>
-                <w:sz w:val="24"/>
-                <w:szCs w:val="24"/>
-              </w:rPr>
-              <w:t xml:space="preserve"> Sabtu]</w:t>
-            </w:r>
-          </w:p>
-        </w:tc>
-        <w:tc>
-          <w:tcPr>
-            <w:tcW w:w="1730" w:type="dxa"/>
-          </w:tcPr>
-          <w:p>
-            <w:pPr>
-              <w:jc w:val="center"/>
-              <w:rPr>
-                <w:rFonts w:ascii="Times New Roman" w:hAnsi="Times New Roman" w:cs="Times New Roman"/>
-                <w:sz w:val="24"/>
-                <w:szCs w:val="24"/>
-              </w:rPr>
-            </w:pPr>
-          </w:p>
-        </w:tc>
-        <w:tc>
-          <w:tcPr>
-            <w:tcW w:w="2470" w:type="dxa"/>
+              <w:t>Ganti kabel VGA menjadi kabel HDMI pada ruang Lab, Dan Install Ulang PC AIO HP [terjadi kendala Instalasi Driver pada hari Jum'at dan dilanjutkan hari Sabtu]</w:t>
+            </w:r>
+          </w:p>
+        </w:tc>
+        <w:tc>
+          <w:tcPr>
+            <w:tcW w:w="1727" w:type="dxa"/>
+          </w:tcPr>
+          <w:p>
+            <w:pPr>
+              <w:jc w:val="center"/>
+              <w:rPr>
+                <w:rFonts w:ascii="Times New Roman" w:hAnsi="Times New Roman" w:cs="Times New Roman"/>
+                <w:sz w:val="24"/>
+                <w:szCs w:val="24"/>
+              </w:rPr>
+            </w:pPr>
+          </w:p>
+        </w:tc>
+        <w:tc>
+          <w:tcPr>
+            <w:tcW w:w="2478" w:type="dxa"/>
             <w:vAlign w:val="center"/>
           </w:tcPr>
           <w:p>
@@ -1162,7 +736,7 @@
         </w:trPr>
         <w:tc>
           <w:tcPr>
-            <w:tcW w:w="1119" w:type="dxa"/>
+            <w:tcW w:w="1418" w:type="dxa"/>
             <w:vAlign w:val="center"/>
           </w:tcPr>
           <w:p>
@@ -1186,7 +760,7 @@
         </w:tc>
         <w:tc>
           <w:tcPr>
-            <w:tcW w:w="983" w:type="dxa"/>
+            <w:tcW w:w="1418" w:type="dxa"/>
             <w:vAlign w:val="center"/>
           </w:tcPr>
           <w:p>
@@ -1238,29 +812,19 @@
                 <w:szCs w:val="24"/>
               </w:rPr>
             </w:pPr>
-            <w:proofErr w:type="spellStart"/>
-            <w:r>
-              <w:rPr>
-                <w:rFonts w:ascii="Times New Roman" w:hAnsi="Times New Roman" w:cs="Times New Roman"/>
-                <w:sz w:val="24"/>
-                <w:szCs w:val="24"/>
-              </w:rPr>
-              <w:t>Instalasi</w:t>
-            </w:r>
-            <w:proofErr w:type="spellEnd"/>
-            <w:r>
-              <w:rPr>
-                <w:rFonts w:ascii="Times New Roman" w:hAnsi="Times New Roman" w:cs="Times New Roman"/>
-                <w:sz w:val="24"/>
-                <w:szCs w:val="24"/>
-              </w:rPr>
-              <w:t xml:space="preserve"> Perangkat Lab</w:t>
-            </w:r>
-          </w:p>
-        </w:tc>
-        <w:tc>
-          <w:tcPr>
-            <w:tcW w:w="2409" w:type="dxa"/>
+            <w:r>
+              <w:rPr>
+                <w:rFonts w:ascii="Times New Roman" w:hAnsi="Times New Roman" w:cs="Times New Roman"/>
+                <w:sz w:val="24"/>
+                <w:szCs w:val="24"/>
+              </w:rPr>
+              <w:t>Instalasi Perangkat Lab</w:t>
+            </w:r>
+          </w:p>
+        </w:tc>
+        <w:tc>
+          <w:tcPr>
+            <w:tcW w:w="2405" w:type="dxa"/>
             <w:vAlign w:val="center"/>
           </w:tcPr>
           <w:p>
@@ -1272,108 +836,34 @@
                 <w:szCs w:val="24"/>
               </w:rPr>
             </w:pPr>
-            <w:proofErr w:type="spellStart"/>
-            <w:r>
-              <w:rPr>
-                <w:rFonts w:ascii="Times New Roman" w:hAnsi="Times New Roman" w:cs="Times New Roman"/>
-                <w:sz w:val="24"/>
-                <w:szCs w:val="24"/>
-              </w:rPr>
-              <w:t>Lanjut</w:t>
-            </w:r>
-            <w:proofErr w:type="spellEnd"/>
-            <w:r>
-              <w:rPr>
-                <w:rFonts w:ascii="Times New Roman" w:hAnsi="Times New Roman" w:cs="Times New Roman"/>
-                <w:sz w:val="24"/>
-                <w:szCs w:val="24"/>
-              </w:rPr>
-              <w:t xml:space="preserve"> install </w:t>
-            </w:r>
-            <w:proofErr w:type="spellStart"/>
-            <w:r>
-              <w:rPr>
-                <w:rFonts w:ascii="Times New Roman" w:hAnsi="Times New Roman" w:cs="Times New Roman"/>
-                <w:sz w:val="24"/>
-                <w:szCs w:val="24"/>
-              </w:rPr>
-              <w:t>ulang</w:t>
-            </w:r>
-            <w:proofErr w:type="spellEnd"/>
-            <w:r>
-              <w:rPr>
-                <w:rFonts w:ascii="Times New Roman" w:hAnsi="Times New Roman" w:cs="Times New Roman"/>
-                <w:sz w:val="24"/>
-                <w:szCs w:val="24"/>
-              </w:rPr>
-              <w:t xml:space="preserve"> PC AIO HP, </w:t>
-            </w:r>
-            <w:proofErr w:type="spellStart"/>
-            <w:r>
-              <w:rPr>
-                <w:rFonts w:ascii="Times New Roman" w:hAnsi="Times New Roman" w:cs="Times New Roman"/>
-                <w:sz w:val="24"/>
-                <w:szCs w:val="24"/>
-              </w:rPr>
-              <w:t>beberapa</w:t>
-            </w:r>
-            <w:proofErr w:type="spellEnd"/>
-            <w:r>
-              <w:rPr>
-                <w:rFonts w:ascii="Times New Roman" w:hAnsi="Times New Roman" w:cs="Times New Roman"/>
-                <w:sz w:val="24"/>
-                <w:szCs w:val="24"/>
-              </w:rPr>
-              <w:t xml:space="preserve"> driver </w:t>
-            </w:r>
-            <w:proofErr w:type="spellStart"/>
-            <w:r>
-              <w:rPr>
-                <w:rFonts w:ascii="Times New Roman" w:hAnsi="Times New Roman" w:cs="Times New Roman"/>
-                <w:sz w:val="24"/>
-                <w:szCs w:val="24"/>
-              </w:rPr>
-              <w:t>tidak</w:t>
-            </w:r>
-            <w:proofErr w:type="spellEnd"/>
-            <w:r>
-              <w:rPr>
-                <w:rFonts w:ascii="Times New Roman" w:hAnsi="Times New Roman" w:cs="Times New Roman"/>
-                <w:sz w:val="24"/>
-                <w:szCs w:val="24"/>
-              </w:rPr>
-              <w:t xml:space="preserve"> </w:t>
-            </w:r>
-            <w:proofErr w:type="spellStart"/>
-            <w:r>
-              <w:rPr>
-                <w:rFonts w:ascii="Times New Roman" w:hAnsi="Times New Roman" w:cs="Times New Roman"/>
-                <w:sz w:val="24"/>
-                <w:szCs w:val="24"/>
-              </w:rPr>
-              <w:t>kompatibel</w:t>
-            </w:r>
-            <w:proofErr w:type="spellEnd"/>
-          </w:p>
-        </w:tc>
-        <w:tc>
-          <w:tcPr>
-            <w:tcW w:w="1730" w:type="dxa"/>
-          </w:tcPr>
-          <w:p>
-            <w:pPr>
-              <w:jc w:val="center"/>
-              <w:rPr>
-                <w:rFonts w:ascii="Times New Roman" w:hAnsi="Times New Roman" w:cs="Times New Roman"/>
-                <w:sz w:val="24"/>
-                <w:szCs w:val="24"/>
-              </w:rPr>
-            </w:pPr>
-          </w:p>
-        </w:tc>
-        <w:tc>
-          <w:tcPr>
-            <w:tcW w:w="2470" w:type="dxa"/>
+            <w:r>
+              <w:rPr>
+                <w:rFonts w:ascii="Times New Roman" w:hAnsi="Times New Roman" w:cs="Times New Roman"/>
+                <w:sz w:val="24"/>
+                <w:szCs w:val="24"/>
+              </w:rPr>
+              <w:t>Lanjut install ulang PC AIO HP, beberapa driver tidak kompatibel</w:t>
+            </w:r>
+          </w:p>
+        </w:tc>
+        <w:tc>
+          <w:tcPr>
+            <w:tcW w:w="1727" w:type="dxa"/>
+          </w:tcPr>
+          <w:p>
+            <w:pPr>
+              <w:jc w:val="center"/>
+              <w:rPr>
+                <w:rFonts w:ascii="Times New Roman" w:hAnsi="Times New Roman" w:cs="Times New Roman"/>
+                <w:sz w:val="24"/>
+                <w:szCs w:val="24"/>
+              </w:rPr>
+            </w:pPr>
+          </w:p>
+        </w:tc>
+        <w:tc>
+          <w:tcPr>
+            <w:tcW w:w="2478" w:type="dxa"/>
             <w:vAlign w:val="center"/>
           </w:tcPr>
           <w:p>
@@ -1443,7 +933,7 @@
         </w:trPr>
         <w:tc>
           <w:tcPr>
-            <w:tcW w:w="1119" w:type="dxa"/>
+            <w:tcW w:w="1418" w:type="dxa"/>
             <w:vAlign w:val="center"/>
           </w:tcPr>
           <w:p>
@@ -1467,7 +957,7 @@
         </w:tc>
         <w:tc>
           <w:tcPr>
-            <w:tcW w:w="983" w:type="dxa"/>
+            <w:tcW w:w="1418" w:type="dxa"/>
             <w:vAlign w:val="center"/>
           </w:tcPr>
           <w:p>
@@ -1503,29 +993,19 @@
                 <w:szCs w:val="24"/>
               </w:rPr>
             </w:pPr>
-            <w:proofErr w:type="spellStart"/>
-            <w:r>
-              <w:rPr>
-                <w:rFonts w:ascii="Times New Roman" w:hAnsi="Times New Roman" w:cs="Times New Roman"/>
-                <w:sz w:val="24"/>
-                <w:szCs w:val="24"/>
-              </w:rPr>
-              <w:t>Instalasi</w:t>
-            </w:r>
-            <w:proofErr w:type="spellEnd"/>
-            <w:r>
-              <w:rPr>
-                <w:rFonts w:ascii="Times New Roman" w:hAnsi="Times New Roman" w:cs="Times New Roman"/>
-                <w:sz w:val="24"/>
-                <w:szCs w:val="24"/>
-              </w:rPr>
-              <w:t xml:space="preserve"> CCTV</w:t>
-            </w:r>
-          </w:p>
-        </w:tc>
-        <w:tc>
-          <w:tcPr>
-            <w:tcW w:w="2409" w:type="dxa"/>
+            <w:r>
+              <w:rPr>
+                <w:rFonts w:ascii="Times New Roman" w:hAnsi="Times New Roman" w:cs="Times New Roman"/>
+                <w:sz w:val="24"/>
+                <w:szCs w:val="24"/>
+              </w:rPr>
+              <w:t>Instalasi CCTV</w:t>
+            </w:r>
+          </w:p>
+        </w:tc>
+        <w:tc>
+          <w:tcPr>
+            <w:tcW w:w="2405" w:type="dxa"/>
             <w:vAlign w:val="center"/>
           </w:tcPr>
           <w:p>
@@ -1543,46 +1023,28 @@
                 <w:sz w:val="24"/>
                 <w:szCs w:val="24"/>
               </w:rPr>
-              <w:t xml:space="preserve">Pasang CCTV UniFi AI 360 </w:t>
-            </w:r>
-            <w:proofErr w:type="spellStart"/>
-            <w:r>
-              <w:rPr>
-                <w:rFonts w:ascii="Times New Roman" w:hAnsi="Times New Roman" w:cs="Times New Roman"/>
-                <w:sz w:val="24"/>
-                <w:szCs w:val="24"/>
-              </w:rPr>
-              <w:t>ruang</w:t>
-            </w:r>
-            <w:proofErr w:type="spellEnd"/>
-            <w:r>
-              <w:rPr>
-                <w:rFonts w:ascii="Times New Roman" w:hAnsi="Times New Roman" w:cs="Times New Roman"/>
-                <w:sz w:val="24"/>
-                <w:szCs w:val="24"/>
-              </w:rPr>
-              <w:t xml:space="preserve"> 220-227</w:t>
-            </w:r>
-          </w:p>
-        </w:tc>
-        <w:tc>
-          <w:tcPr>
-            <w:tcW w:w="1730" w:type="dxa"/>
-          </w:tcPr>
-          <w:p>
-            <w:pPr>
-              <w:jc w:val="center"/>
-              <w:rPr>
-                <w:rFonts w:ascii="Times New Roman" w:hAnsi="Times New Roman" w:cs="Times New Roman"/>
-                <w:sz w:val="24"/>
-                <w:szCs w:val="24"/>
-              </w:rPr>
-            </w:pPr>
-          </w:p>
-        </w:tc>
-        <w:tc>
-          <w:tcPr>
-            <w:tcW w:w="2470" w:type="dxa"/>
+              <w:t>Pasang CCTV UniFi AI 360 ruang 220-227</w:t>
+            </w:r>
+          </w:p>
+        </w:tc>
+        <w:tc>
+          <w:tcPr>
+            <w:tcW w:w="1727" w:type="dxa"/>
+          </w:tcPr>
+          <w:p>
+            <w:pPr>
+              <w:jc w:val="center"/>
+              <w:rPr>
+                <w:rFonts w:ascii="Times New Roman" w:hAnsi="Times New Roman" w:cs="Times New Roman"/>
+                <w:sz w:val="24"/>
+                <w:szCs w:val="24"/>
+              </w:rPr>
+            </w:pPr>
+          </w:p>
+        </w:tc>
+        <w:tc>
+          <w:tcPr>
+            <w:tcW w:w="2478" w:type="dxa"/>
             <w:vAlign w:val="center"/>
           </w:tcPr>
           <w:p>
@@ -1652,7 +1114,7 @@
         </w:trPr>
         <w:tc>
           <w:tcPr>
-            <w:tcW w:w="1119" w:type="dxa"/>
+            <w:tcW w:w="1418" w:type="dxa"/>
             <w:vAlign w:val="center"/>
           </w:tcPr>
           <w:p>
@@ -1676,7 +1138,7 @@
         </w:tc>
         <w:tc>
           <w:tcPr>
-            <w:tcW w:w="983" w:type="dxa"/>
+            <w:tcW w:w="1418" w:type="dxa"/>
             <w:vAlign w:val="center"/>
           </w:tcPr>
           <w:p>
@@ -1724,7 +1186,7 @@
         </w:tc>
         <w:tc>
           <w:tcPr>
-            <w:tcW w:w="2409" w:type="dxa"/>
+            <w:tcW w:w="2405" w:type="dxa"/>
             <w:vAlign w:val="center"/>
           </w:tcPr>
           <w:p>
@@ -1736,134 +1198,34 @@
                 <w:szCs w:val="24"/>
               </w:rPr>
             </w:pPr>
-            <w:proofErr w:type="spellStart"/>
-            <w:r>
-              <w:rPr>
-                <w:rFonts w:ascii="Times New Roman" w:hAnsi="Times New Roman" w:cs="Times New Roman"/>
-                <w:sz w:val="24"/>
-                <w:szCs w:val="24"/>
-              </w:rPr>
-              <w:t>Rapihkan</w:t>
-            </w:r>
-            <w:proofErr w:type="spellEnd"/>
-            <w:r>
-              <w:rPr>
-                <w:rFonts w:ascii="Times New Roman" w:hAnsi="Times New Roman" w:cs="Times New Roman"/>
-                <w:sz w:val="24"/>
-                <w:szCs w:val="24"/>
-              </w:rPr>
-              <w:t xml:space="preserve"> </w:t>
-            </w:r>
-            <w:proofErr w:type="spellStart"/>
-            <w:r>
-              <w:rPr>
-                <w:rFonts w:ascii="Times New Roman" w:hAnsi="Times New Roman" w:cs="Times New Roman"/>
-                <w:sz w:val="24"/>
-                <w:szCs w:val="24"/>
-              </w:rPr>
-              <w:t>kabel</w:t>
-            </w:r>
-            <w:proofErr w:type="spellEnd"/>
-            <w:r>
-              <w:rPr>
-                <w:rFonts w:ascii="Times New Roman" w:hAnsi="Times New Roman" w:cs="Times New Roman"/>
-                <w:sz w:val="24"/>
-                <w:szCs w:val="24"/>
-              </w:rPr>
-              <w:t xml:space="preserve"> CCTV </w:t>
-            </w:r>
-            <w:proofErr w:type="spellStart"/>
-            <w:r>
-              <w:rPr>
-                <w:rFonts w:ascii="Times New Roman" w:hAnsi="Times New Roman" w:cs="Times New Roman"/>
-                <w:sz w:val="24"/>
-                <w:szCs w:val="24"/>
-              </w:rPr>
-              <w:t>ruang</w:t>
-            </w:r>
-            <w:proofErr w:type="spellEnd"/>
-            <w:r>
-              <w:rPr>
-                <w:rFonts w:ascii="Times New Roman" w:hAnsi="Times New Roman" w:cs="Times New Roman"/>
-                <w:sz w:val="24"/>
-                <w:szCs w:val="24"/>
-              </w:rPr>
-              <w:t xml:space="preserve"> IT </w:t>
-            </w:r>
-            <w:proofErr w:type="spellStart"/>
-            <w:r>
-              <w:rPr>
-                <w:rFonts w:ascii="Times New Roman" w:hAnsi="Times New Roman" w:cs="Times New Roman"/>
-                <w:sz w:val="24"/>
-                <w:szCs w:val="24"/>
-              </w:rPr>
-              <w:t>atas</w:t>
-            </w:r>
-            <w:proofErr w:type="spellEnd"/>
-            <w:r>
-              <w:rPr>
-                <w:rFonts w:ascii="Times New Roman" w:hAnsi="Times New Roman" w:cs="Times New Roman"/>
-                <w:sz w:val="24"/>
-                <w:szCs w:val="24"/>
-              </w:rPr>
-              <w:t xml:space="preserve">, pasang </w:t>
-            </w:r>
-            <w:proofErr w:type="spellStart"/>
-            <w:r>
-              <w:rPr>
-                <w:rFonts w:ascii="Times New Roman" w:hAnsi="Times New Roman" w:cs="Times New Roman"/>
-                <w:sz w:val="24"/>
-                <w:szCs w:val="24"/>
-              </w:rPr>
-              <w:t>kabel</w:t>
-            </w:r>
-            <w:proofErr w:type="spellEnd"/>
-            <w:r>
-              <w:rPr>
-                <w:rFonts w:ascii="Times New Roman" w:hAnsi="Times New Roman" w:cs="Times New Roman"/>
-                <w:sz w:val="24"/>
-                <w:szCs w:val="24"/>
-              </w:rPr>
-              <w:t xml:space="preserve"> LAN CCTV </w:t>
-            </w:r>
-            <w:proofErr w:type="spellStart"/>
-            <w:r>
-              <w:rPr>
-                <w:rFonts w:ascii="Times New Roman" w:hAnsi="Times New Roman" w:cs="Times New Roman"/>
-                <w:sz w:val="24"/>
-                <w:szCs w:val="24"/>
-              </w:rPr>
-              <w:t>ruang</w:t>
-            </w:r>
-            <w:proofErr w:type="spellEnd"/>
-            <w:r>
-              <w:rPr>
-                <w:rFonts w:ascii="Times New Roman" w:hAnsi="Times New Roman" w:cs="Times New Roman"/>
-                <w:sz w:val="24"/>
-                <w:szCs w:val="24"/>
-              </w:rPr>
-              <w:t xml:space="preserve"> 301</w:t>
-            </w:r>
-          </w:p>
-        </w:tc>
-        <w:tc>
-          <w:tcPr>
-            <w:tcW w:w="1730" w:type="dxa"/>
-          </w:tcPr>
-          <w:p>
-            <w:pPr>
-              <w:jc w:val="center"/>
-              <w:rPr>
-                <w:rFonts w:ascii="Times New Roman" w:hAnsi="Times New Roman" w:cs="Times New Roman"/>
-                <w:sz w:val="24"/>
-                <w:szCs w:val="24"/>
-              </w:rPr>
-            </w:pPr>
-          </w:p>
-        </w:tc>
-        <w:tc>
-          <w:tcPr>
-            <w:tcW w:w="2470" w:type="dxa"/>
+            <w:r>
+              <w:rPr>
+                <w:rFonts w:ascii="Times New Roman" w:hAnsi="Times New Roman" w:cs="Times New Roman"/>
+                <w:sz w:val="24"/>
+                <w:szCs w:val="24"/>
+              </w:rPr>
+              <w:t>Rapihkan kabel CCTV ruang IT atas, pasang kabel LAN CCTV ruang 301</w:t>
+            </w:r>
+          </w:p>
+        </w:tc>
+        <w:tc>
+          <w:tcPr>
+            <w:tcW w:w="1727" w:type="dxa"/>
+          </w:tcPr>
+          <w:p>
+            <w:pPr>
+              <w:jc w:val="center"/>
+              <w:rPr>
+                <w:rFonts w:ascii="Times New Roman" w:hAnsi="Times New Roman" w:cs="Times New Roman"/>
+                <w:sz w:val="24"/>
+                <w:szCs w:val="24"/>
+              </w:rPr>
+            </w:pPr>
+          </w:p>
+        </w:tc>
+        <w:tc>
+          <w:tcPr>
+            <w:tcW w:w="2478" w:type="dxa"/>
             <w:vAlign w:val="center"/>
           </w:tcPr>
           <w:p>
@@ -1933,7 +1295,7 @@
         </w:trPr>
         <w:tc>
           <w:tcPr>
-            <w:tcW w:w="1119" w:type="dxa"/>
+            <w:tcW w:w="1418" w:type="dxa"/>
             <w:vAlign w:val="center"/>
           </w:tcPr>
           <w:p>
@@ -1958,7 +1320,7 @@
         </w:tc>
         <w:tc>
           <w:tcPr>
-            <w:tcW w:w="983" w:type="dxa"/>
+            <w:tcW w:w="1418" w:type="dxa"/>
             <w:vAlign w:val="center"/>
           </w:tcPr>
           <w:p>
@@ -2006,7 +1368,7 @@
         </w:tc>
         <w:tc>
           <w:tcPr>
-            <w:tcW w:w="2409" w:type="dxa"/>
+            <w:tcW w:w="2405" w:type="dxa"/>
             <w:vAlign w:val="center"/>
           </w:tcPr>
           <w:p>
@@ -2024,64 +1386,28 @@
                 <w:sz w:val="24"/>
                 <w:szCs w:val="24"/>
               </w:rPr>
-              <w:t xml:space="preserve">Pasang CCTV </w:t>
-            </w:r>
-            <w:proofErr w:type="spellStart"/>
-            <w:r>
-              <w:rPr>
-                <w:rFonts w:ascii="Times New Roman" w:hAnsi="Times New Roman" w:cs="Times New Roman"/>
-                <w:sz w:val="24"/>
-                <w:szCs w:val="24"/>
-              </w:rPr>
-              <w:t>ruang</w:t>
-            </w:r>
-            <w:proofErr w:type="spellEnd"/>
-            <w:r>
-              <w:rPr>
-                <w:rFonts w:ascii="Times New Roman" w:hAnsi="Times New Roman" w:cs="Times New Roman"/>
-                <w:sz w:val="24"/>
-                <w:szCs w:val="24"/>
-              </w:rPr>
-              <w:t xml:space="preserve"> 301, </w:t>
-            </w:r>
-            <w:proofErr w:type="spellStart"/>
-            <w:r>
-              <w:rPr>
-                <w:rFonts w:ascii="Times New Roman" w:hAnsi="Times New Roman" w:cs="Times New Roman"/>
-                <w:sz w:val="24"/>
-                <w:szCs w:val="24"/>
-              </w:rPr>
-              <w:t>coba</w:t>
-            </w:r>
-            <w:proofErr w:type="spellEnd"/>
-            <w:r>
-              <w:rPr>
-                <w:rFonts w:ascii="Times New Roman" w:hAnsi="Times New Roman" w:cs="Times New Roman"/>
-                <w:sz w:val="24"/>
-                <w:szCs w:val="24"/>
-              </w:rPr>
-              <w:t xml:space="preserve"> backup HDD (gagal)</w:t>
-            </w:r>
-          </w:p>
-        </w:tc>
-        <w:tc>
-          <w:tcPr>
-            <w:tcW w:w="1730" w:type="dxa"/>
-          </w:tcPr>
-          <w:p>
-            <w:pPr>
-              <w:jc w:val="center"/>
-              <w:rPr>
-                <w:rFonts w:ascii="Times New Roman" w:hAnsi="Times New Roman" w:cs="Times New Roman"/>
-                <w:sz w:val="24"/>
-                <w:szCs w:val="24"/>
-              </w:rPr>
-            </w:pPr>
-          </w:p>
-        </w:tc>
-        <w:tc>
-          <w:tcPr>
-            <w:tcW w:w="2470" w:type="dxa"/>
+              <w:t>Pasang CCTV ruang 301, coba backup HDD (gagal)</w:t>
+            </w:r>
+          </w:p>
+        </w:tc>
+        <w:tc>
+          <w:tcPr>
+            <w:tcW w:w="1727" w:type="dxa"/>
+          </w:tcPr>
+          <w:p>
+            <w:pPr>
+              <w:jc w:val="center"/>
+              <w:rPr>
+                <w:rFonts w:ascii="Times New Roman" w:hAnsi="Times New Roman" w:cs="Times New Roman"/>
+                <w:sz w:val="24"/>
+                <w:szCs w:val="24"/>
+              </w:rPr>
+            </w:pPr>
+          </w:p>
+        </w:tc>
+        <w:tc>
+          <w:tcPr>
+            <w:tcW w:w="2478" w:type="dxa"/>
             <w:vAlign w:val="center"/>
           </w:tcPr>
           <w:p>
@@ -2151,7 +1477,7 @@
         </w:trPr>
         <w:tc>
           <w:tcPr>
-            <w:tcW w:w="1119" w:type="dxa"/>
+            <w:tcW w:w="1418" w:type="dxa"/>
             <w:vAlign w:val="center"/>
           </w:tcPr>
           <w:p>
@@ -2175,7 +1501,7 @@
         </w:tc>
         <w:tc>
           <w:tcPr>
-            <w:tcW w:w="983" w:type="dxa"/>
+            <w:tcW w:w="1418" w:type="dxa"/>
             <w:vAlign w:val="center"/>
           </w:tcPr>
           <w:p>
@@ -2211,29 +1537,19 @@
                 <w:szCs w:val="24"/>
               </w:rPr>
             </w:pPr>
-            <w:proofErr w:type="spellStart"/>
-            <w:r>
-              <w:rPr>
-                <w:rFonts w:ascii="Times New Roman" w:hAnsi="Times New Roman" w:cs="Times New Roman"/>
-                <w:sz w:val="24"/>
-                <w:szCs w:val="24"/>
-              </w:rPr>
-              <w:t>Administrasi</w:t>
-            </w:r>
-            <w:proofErr w:type="spellEnd"/>
-            <w:r>
-              <w:rPr>
-                <w:rFonts w:ascii="Times New Roman" w:hAnsi="Times New Roman" w:cs="Times New Roman"/>
-                <w:sz w:val="24"/>
-                <w:szCs w:val="24"/>
-              </w:rPr>
-              <w:t xml:space="preserve"> IT</w:t>
-            </w:r>
-          </w:p>
-        </w:tc>
-        <w:tc>
-          <w:tcPr>
-            <w:tcW w:w="2409" w:type="dxa"/>
+            <w:r>
+              <w:rPr>
+                <w:rFonts w:ascii="Times New Roman" w:hAnsi="Times New Roman" w:cs="Times New Roman"/>
+                <w:sz w:val="24"/>
+                <w:szCs w:val="24"/>
+              </w:rPr>
+              <w:t>Administrasi IT</w:t>
+            </w:r>
+          </w:p>
+        </w:tc>
+        <w:tc>
+          <w:tcPr>
+            <w:tcW w:w="2405" w:type="dxa"/>
             <w:vAlign w:val="center"/>
           </w:tcPr>
           <w:p>
@@ -2245,80 +1561,34 @@
                 <w:szCs w:val="24"/>
               </w:rPr>
             </w:pPr>
-            <w:proofErr w:type="spellStart"/>
-            <w:r>
-              <w:rPr>
-                <w:rFonts w:ascii="Times New Roman" w:hAnsi="Times New Roman" w:cs="Times New Roman"/>
-                <w:sz w:val="24"/>
-                <w:szCs w:val="24"/>
-              </w:rPr>
-              <w:t>Periksa</w:t>
-            </w:r>
-            <w:proofErr w:type="spellEnd"/>
-            <w:r>
-              <w:rPr>
-                <w:rFonts w:ascii="Times New Roman" w:hAnsi="Times New Roman" w:cs="Times New Roman"/>
-                <w:sz w:val="24"/>
-                <w:szCs w:val="24"/>
-              </w:rPr>
-              <w:t xml:space="preserve"> </w:t>
-            </w:r>
-            <w:proofErr w:type="spellStart"/>
-            <w:r>
-              <w:rPr>
-                <w:rFonts w:ascii="Times New Roman" w:hAnsi="Times New Roman" w:cs="Times New Roman"/>
-                <w:sz w:val="24"/>
-                <w:szCs w:val="24"/>
-              </w:rPr>
-              <w:t>dokumen</w:t>
-            </w:r>
-            <w:proofErr w:type="spellEnd"/>
-            <w:r>
-              <w:rPr>
-                <w:rFonts w:ascii="Times New Roman" w:hAnsi="Times New Roman" w:cs="Times New Roman"/>
-                <w:sz w:val="24"/>
-                <w:szCs w:val="24"/>
-              </w:rPr>
-              <w:t xml:space="preserve"> dan nota </w:t>
-            </w:r>
-            <w:proofErr w:type="spellStart"/>
-            <w:r>
-              <w:rPr>
-                <w:rFonts w:ascii="Times New Roman" w:hAnsi="Times New Roman" w:cs="Times New Roman"/>
-                <w:sz w:val="24"/>
-                <w:szCs w:val="24"/>
-              </w:rPr>
-              <w:t>pengeluaran</w:t>
-            </w:r>
-            <w:proofErr w:type="spellEnd"/>
-            <w:r>
-              <w:rPr>
-                <w:rFonts w:ascii="Times New Roman" w:hAnsi="Times New Roman" w:cs="Times New Roman"/>
-                <w:sz w:val="24"/>
-                <w:szCs w:val="24"/>
-              </w:rPr>
-              <w:t xml:space="preserve"> divisi IT</w:t>
-            </w:r>
-          </w:p>
-        </w:tc>
-        <w:tc>
-          <w:tcPr>
-            <w:tcW w:w="1730" w:type="dxa"/>
-          </w:tcPr>
-          <w:p>
-            <w:pPr>
-              <w:jc w:val="center"/>
-              <w:rPr>
-                <w:rFonts w:ascii="Times New Roman" w:hAnsi="Times New Roman" w:cs="Times New Roman"/>
-                <w:sz w:val="24"/>
-                <w:szCs w:val="24"/>
-              </w:rPr>
-            </w:pPr>
-          </w:p>
-        </w:tc>
-        <w:tc>
-          <w:tcPr>
-            <w:tcW w:w="2470" w:type="dxa"/>
+            <w:r>
+              <w:rPr>
+                <w:rFonts w:ascii="Times New Roman" w:hAnsi="Times New Roman" w:cs="Times New Roman"/>
+                <w:sz w:val="24"/>
+                <w:szCs w:val="24"/>
+              </w:rPr>
+              <w:t>Periksa dokumen dan nota pengeluaran divisi IT</w:t>
+            </w:r>
+          </w:p>
+        </w:tc>
+        <w:tc>
+          <w:tcPr>
+            <w:tcW w:w="1727" w:type="dxa"/>
+          </w:tcPr>
+          <w:p>
+            <w:pPr>
+              <w:jc w:val="center"/>
+              <w:rPr>
+                <w:rFonts w:ascii="Times New Roman" w:hAnsi="Times New Roman" w:cs="Times New Roman"/>
+                <w:sz w:val="24"/>
+                <w:szCs w:val="24"/>
+              </w:rPr>
+            </w:pPr>
+          </w:p>
+        </w:tc>
+        <w:tc>
+          <w:tcPr>
+            <w:tcW w:w="2478" w:type="dxa"/>
             <w:vAlign w:val="center"/>
           </w:tcPr>
           <w:p>
@@ -2388,7 +1658,7 @@
         </w:trPr>
         <w:tc>
           <w:tcPr>
-            <w:tcW w:w="1119" w:type="dxa"/>
+            <w:tcW w:w="1418" w:type="dxa"/>
             <w:vAlign w:val="center"/>
           </w:tcPr>
           <w:p>
@@ -2412,7 +1682,7 @@
         </w:tc>
         <w:tc>
           <w:tcPr>
-            <w:tcW w:w="983" w:type="dxa"/>
+            <w:tcW w:w="1418" w:type="dxa"/>
             <w:vAlign w:val="center"/>
           </w:tcPr>
           <w:p>
@@ -2460,7 +1730,7 @@
         </w:tc>
         <w:tc>
           <w:tcPr>
-            <w:tcW w:w="2409" w:type="dxa"/>
+            <w:tcW w:w="2405" w:type="dxa"/>
             <w:vAlign w:val="center"/>
           </w:tcPr>
           <w:p>
@@ -2478,54 +1748,8 @@
                 <w:sz w:val="24"/>
                 <w:szCs w:val="24"/>
               </w:rPr>
-              <w:t xml:space="preserve">Cari platform widget </w:t>
-            </w:r>
-            <w:proofErr w:type="spellStart"/>
-            <w:r>
-              <w:rPr>
-                <w:rFonts w:ascii="Times New Roman" w:hAnsi="Times New Roman" w:cs="Times New Roman"/>
-                <w:sz w:val="24"/>
-                <w:szCs w:val="24"/>
-              </w:rPr>
-              <w:t>sosial</w:t>
-            </w:r>
-            <w:proofErr w:type="spellEnd"/>
-            <w:r>
-              <w:rPr>
-                <w:rFonts w:ascii="Times New Roman" w:hAnsi="Times New Roman" w:cs="Times New Roman"/>
-                <w:sz w:val="24"/>
-                <w:szCs w:val="24"/>
-              </w:rPr>
-              <w:t xml:space="preserve"> media, update </w:t>
-            </w:r>
-            <w:proofErr w:type="spellStart"/>
-            <w:r>
-              <w:rPr>
-                <w:rFonts w:ascii="Times New Roman" w:hAnsi="Times New Roman" w:cs="Times New Roman"/>
-                <w:sz w:val="24"/>
-                <w:szCs w:val="24"/>
-              </w:rPr>
-              <w:t>konten</w:t>
-            </w:r>
-            <w:proofErr w:type="spellEnd"/>
-            <w:r>
-              <w:rPr>
-                <w:rFonts w:ascii="Times New Roman" w:hAnsi="Times New Roman" w:cs="Times New Roman"/>
-                <w:sz w:val="24"/>
-                <w:szCs w:val="24"/>
-              </w:rPr>
-              <w:t xml:space="preserve"> web SMK Taruna </w:t>
-            </w:r>
-            <w:proofErr w:type="spellStart"/>
-            <w:r>
-              <w:rPr>
-                <w:rFonts w:ascii="Times New Roman" w:hAnsi="Times New Roman" w:cs="Times New Roman"/>
-                <w:sz w:val="24"/>
-                <w:szCs w:val="24"/>
-              </w:rPr>
-              <w:t>Bangsa</w:t>
-            </w:r>
-            <w:proofErr w:type="spellEnd"/>
+              <w:t>Cari platform widget sosial media, update konten web SMK Taruna Bangsa</w:t>
+            </w:r>
           </w:p>
           <w:p>
             <w:pPr>
@@ -2550,22 +1774,22 @@
         </w:tc>
         <w:tc>
           <w:tcPr>
-            <w:tcW w:w="1730" w:type="dxa"/>
-          </w:tcPr>
-          <w:p>
-            <w:pPr>
-              <w:jc w:val="center"/>
-              <w:rPr>
-                <w:rFonts w:ascii="Times New Roman" w:hAnsi="Times New Roman" w:cs="Times New Roman"/>
-                <w:sz w:val="24"/>
-                <w:szCs w:val="24"/>
-              </w:rPr>
-            </w:pPr>
-          </w:p>
-        </w:tc>
-        <w:tc>
-          <w:tcPr>
-            <w:tcW w:w="2470" w:type="dxa"/>
+            <w:tcW w:w="1727" w:type="dxa"/>
+          </w:tcPr>
+          <w:p>
+            <w:pPr>
+              <w:jc w:val="center"/>
+              <w:rPr>
+                <w:rFonts w:ascii="Times New Roman" w:hAnsi="Times New Roman" w:cs="Times New Roman"/>
+                <w:sz w:val="24"/>
+                <w:szCs w:val="24"/>
+              </w:rPr>
+            </w:pPr>
+          </w:p>
+        </w:tc>
+        <w:tc>
+          <w:tcPr>
+            <w:tcW w:w="2478" w:type="dxa"/>
             <w:vAlign w:val="center"/>
           </w:tcPr>
           <w:p>
@@ -2635,7 +1859,7 @@
         </w:trPr>
         <w:tc>
           <w:tcPr>
-            <w:tcW w:w="1119" w:type="dxa"/>
+            <w:tcW w:w="1418" w:type="dxa"/>
             <w:vAlign w:val="center"/>
           </w:tcPr>
           <w:p>
@@ -2659,7 +1883,7 @@
         </w:tc>
         <w:tc>
           <w:tcPr>
-            <w:tcW w:w="983" w:type="dxa"/>
+            <w:tcW w:w="1418" w:type="dxa"/>
             <w:vAlign w:val="center"/>
           </w:tcPr>
           <w:p>
@@ -2707,7 +1931,7 @@
         </w:tc>
         <w:tc>
           <w:tcPr>
-            <w:tcW w:w="2409" w:type="dxa"/>
+            <w:tcW w:w="2405" w:type="dxa"/>
             <w:vAlign w:val="center"/>
           </w:tcPr>
           <w:p>
@@ -2719,62 +1943,34 @@
                 <w:szCs w:val="24"/>
               </w:rPr>
             </w:pPr>
-            <w:proofErr w:type="spellStart"/>
-            <w:r>
-              <w:rPr>
-                <w:rFonts w:ascii="Times New Roman" w:hAnsi="Times New Roman" w:cs="Times New Roman"/>
-                <w:sz w:val="24"/>
-                <w:szCs w:val="24"/>
-              </w:rPr>
-              <w:t>Lanjut</w:t>
-            </w:r>
-            <w:proofErr w:type="spellEnd"/>
-            <w:r>
-              <w:rPr>
-                <w:rFonts w:ascii="Times New Roman" w:hAnsi="Times New Roman" w:cs="Times New Roman"/>
-                <w:sz w:val="24"/>
-                <w:szCs w:val="24"/>
-              </w:rPr>
-              <w:t xml:space="preserve"> </w:t>
-            </w:r>
-            <w:proofErr w:type="spellStart"/>
-            <w:r>
-              <w:rPr>
-                <w:rFonts w:ascii="Times New Roman" w:hAnsi="Times New Roman" w:cs="Times New Roman"/>
-                <w:sz w:val="24"/>
-                <w:szCs w:val="24"/>
-              </w:rPr>
-              <w:t>pemrograman</w:t>
-            </w:r>
-            <w:proofErr w:type="spellEnd"/>
-            <w:r>
-              <w:rPr>
-                <w:rFonts w:ascii="Times New Roman" w:hAnsi="Times New Roman" w:cs="Times New Roman"/>
-                <w:sz w:val="24"/>
-                <w:szCs w:val="24"/>
-              </w:rPr>
-              <w:t xml:space="preserve"> website, rapihkan desain</w:t>
-            </w:r>
-          </w:p>
-        </w:tc>
-        <w:tc>
-          <w:tcPr>
-            <w:tcW w:w="1730" w:type="dxa"/>
-          </w:tcPr>
-          <w:p>
-            <w:pPr>
-              <w:jc w:val="center"/>
-              <w:rPr>
-                <w:rFonts w:ascii="Times New Roman" w:hAnsi="Times New Roman" w:cs="Times New Roman"/>
-                <w:sz w:val="24"/>
-                <w:szCs w:val="24"/>
-              </w:rPr>
-            </w:pPr>
-          </w:p>
-        </w:tc>
-        <w:tc>
-          <w:tcPr>
-            <w:tcW w:w="2470" w:type="dxa"/>
+            <w:r>
+              <w:rPr>
+                <w:rFonts w:ascii="Times New Roman" w:hAnsi="Times New Roman" w:cs="Times New Roman"/>
+                <w:sz w:val="24"/>
+                <w:szCs w:val="24"/>
+              </w:rPr>
+              <w:t>Lanjut pemrograman website, rapihkan desain</w:t>
+            </w:r>
+          </w:p>
+        </w:tc>
+        <w:tc>
+          <w:tcPr>
+            <w:tcW w:w="1727" w:type="dxa"/>
+          </w:tcPr>
+          <w:p>
+            <w:pPr>
+              <w:jc w:val="center"/>
+              <w:rPr>
+                <w:rFonts w:ascii="Times New Roman" w:hAnsi="Times New Roman" w:cs="Times New Roman"/>
+                <w:sz w:val="24"/>
+                <w:szCs w:val="24"/>
+              </w:rPr>
+            </w:pPr>
+          </w:p>
+        </w:tc>
+        <w:tc>
+          <w:tcPr>
+            <w:tcW w:w="2478" w:type="dxa"/>
             <w:vAlign w:val="center"/>
           </w:tcPr>
           <w:p>
@@ -2844,7 +2040,7 @@
         </w:trPr>
         <w:tc>
           <w:tcPr>
-            <w:tcW w:w="1119" w:type="dxa"/>
+            <w:tcW w:w="1418" w:type="dxa"/>
             <w:vAlign w:val="center"/>
           </w:tcPr>
           <w:p>
@@ -2868,7 +2064,7 @@
         </w:tc>
         <w:tc>
           <w:tcPr>
-            <w:tcW w:w="983" w:type="dxa"/>
+            <w:tcW w:w="1418" w:type="dxa"/>
             <w:vAlign w:val="center"/>
           </w:tcPr>
           <w:p>
@@ -2916,7 +2112,7 @@
         </w:tc>
         <w:tc>
           <w:tcPr>
-            <w:tcW w:w="2409" w:type="dxa"/>
+            <w:tcW w:w="2405" w:type="dxa"/>
             <w:vAlign w:val="center"/>
           </w:tcPr>
           <w:p>
@@ -2934,118 +2130,28 @@
                 <w:sz w:val="24"/>
                 <w:szCs w:val="24"/>
               </w:rPr>
-              <w:t xml:space="preserve">Update button media </w:t>
-            </w:r>
-            <w:proofErr w:type="spellStart"/>
-            <w:r>
-              <w:rPr>
-                <w:rFonts w:ascii="Times New Roman" w:hAnsi="Times New Roman" w:cs="Times New Roman"/>
-                <w:sz w:val="24"/>
-                <w:szCs w:val="24"/>
-              </w:rPr>
-              <w:t>sosial</w:t>
-            </w:r>
-            <w:proofErr w:type="spellEnd"/>
-            <w:r>
-              <w:rPr>
-                <w:rFonts w:ascii="Times New Roman" w:hAnsi="Times New Roman" w:cs="Times New Roman"/>
-                <w:sz w:val="24"/>
-                <w:szCs w:val="24"/>
-              </w:rPr>
-              <w:t xml:space="preserve">, </w:t>
-            </w:r>
-            <w:proofErr w:type="spellStart"/>
-            <w:r>
-              <w:rPr>
-                <w:rFonts w:ascii="Times New Roman" w:hAnsi="Times New Roman" w:cs="Times New Roman"/>
-                <w:sz w:val="24"/>
-                <w:szCs w:val="24"/>
-              </w:rPr>
-              <w:t>laporkan</w:t>
-            </w:r>
-            <w:proofErr w:type="spellEnd"/>
-            <w:r>
-              <w:rPr>
-                <w:rFonts w:ascii="Times New Roman" w:hAnsi="Times New Roman" w:cs="Times New Roman"/>
-                <w:sz w:val="24"/>
-                <w:szCs w:val="24"/>
-              </w:rPr>
-              <w:t xml:space="preserve"> </w:t>
-            </w:r>
-            <w:proofErr w:type="spellStart"/>
-            <w:r>
-              <w:rPr>
-                <w:rFonts w:ascii="Times New Roman" w:hAnsi="Times New Roman" w:cs="Times New Roman"/>
-                <w:sz w:val="24"/>
-                <w:szCs w:val="24"/>
-              </w:rPr>
-              <w:t>masalah</w:t>
-            </w:r>
-            <w:proofErr w:type="spellEnd"/>
-            <w:r>
-              <w:rPr>
-                <w:rFonts w:ascii="Times New Roman" w:hAnsi="Times New Roman" w:cs="Times New Roman"/>
-                <w:sz w:val="24"/>
-                <w:szCs w:val="24"/>
-              </w:rPr>
-              <w:t xml:space="preserve"> widget, </w:t>
-            </w:r>
-            <w:proofErr w:type="spellStart"/>
-            <w:r>
-              <w:rPr>
-                <w:rFonts w:ascii="Times New Roman" w:hAnsi="Times New Roman" w:cs="Times New Roman"/>
-                <w:sz w:val="24"/>
-                <w:szCs w:val="24"/>
-              </w:rPr>
-              <w:t>rapihkan</w:t>
-            </w:r>
-            <w:proofErr w:type="spellEnd"/>
-            <w:r>
-              <w:rPr>
-                <w:rFonts w:ascii="Times New Roman" w:hAnsi="Times New Roman" w:cs="Times New Roman"/>
-                <w:sz w:val="24"/>
-                <w:szCs w:val="24"/>
-              </w:rPr>
-              <w:t xml:space="preserve"> </w:t>
-            </w:r>
-            <w:proofErr w:type="spellStart"/>
-            <w:r>
-              <w:rPr>
-                <w:rFonts w:ascii="Times New Roman" w:hAnsi="Times New Roman" w:cs="Times New Roman"/>
-                <w:sz w:val="24"/>
-                <w:szCs w:val="24"/>
-              </w:rPr>
-              <w:t>rak</w:t>
-            </w:r>
-            <w:proofErr w:type="spellEnd"/>
-            <w:r>
-              <w:rPr>
-                <w:rFonts w:ascii="Times New Roman" w:hAnsi="Times New Roman" w:cs="Times New Roman"/>
-                <w:sz w:val="24"/>
-                <w:szCs w:val="24"/>
-              </w:rPr>
-              <w:t xml:space="preserve"> IT</w:t>
-            </w:r>
-          </w:p>
-        </w:tc>
-        <w:tc>
-          <w:tcPr>
-            <w:tcW w:w="1730" w:type="dxa"/>
-          </w:tcPr>
-          <w:p>
-            <w:pPr>
-              <w:jc w:val="center"/>
-              <w:rPr>
-                <w:rFonts w:ascii="Times New Roman" w:hAnsi="Times New Roman" w:cs="Times New Roman"/>
-                <w:sz w:val="24"/>
-                <w:szCs w:val="24"/>
-              </w:rPr>
-            </w:pPr>
-          </w:p>
-        </w:tc>
-        <w:tc>
-          <w:tcPr>
-            <w:tcW w:w="2470" w:type="dxa"/>
+              <w:t>Update button media sosial, laporkan masalah widget, rapihkan rak IT</w:t>
+            </w:r>
+          </w:p>
+        </w:tc>
+        <w:tc>
+          <w:tcPr>
+            <w:tcW w:w="1727" w:type="dxa"/>
+          </w:tcPr>
+          <w:p>
+            <w:pPr>
+              <w:jc w:val="center"/>
+              <w:rPr>
+                <w:rFonts w:ascii="Times New Roman" w:hAnsi="Times New Roman" w:cs="Times New Roman"/>
+                <w:sz w:val="24"/>
+                <w:szCs w:val="24"/>
+              </w:rPr>
+            </w:pPr>
+          </w:p>
+        </w:tc>
+        <w:tc>
+          <w:tcPr>
+            <w:tcW w:w="2478" w:type="dxa"/>
             <w:vAlign w:val="center"/>
           </w:tcPr>
           <w:p>
@@ -3115,7 +2221,7 @@
         </w:trPr>
         <w:tc>
           <w:tcPr>
-            <w:tcW w:w="1119" w:type="dxa"/>
+            <w:tcW w:w="1418" w:type="dxa"/>
             <w:vAlign w:val="center"/>
           </w:tcPr>
           <w:p>
@@ -3139,7 +2245,7 @@
         </w:tc>
         <w:tc>
           <w:tcPr>
-            <w:tcW w:w="983" w:type="dxa"/>
+            <w:tcW w:w="1418" w:type="dxa"/>
             <w:vAlign w:val="center"/>
           </w:tcPr>
           <w:p>
@@ -3187,7 +2293,7 @@
         </w:tc>
         <w:tc>
           <w:tcPr>
-            <w:tcW w:w="2409" w:type="dxa"/>
+            <w:tcW w:w="2405" w:type="dxa"/>
             <w:vAlign w:val="center"/>
           </w:tcPr>
           <w:p>
@@ -3231,22 +2337,22 @@
         </w:tc>
         <w:tc>
           <w:tcPr>
-            <w:tcW w:w="1730" w:type="dxa"/>
-          </w:tcPr>
-          <w:p>
-            <w:pPr>
-              <w:jc w:val="center"/>
-              <w:rPr>
-                <w:rFonts w:ascii="Times New Roman" w:hAnsi="Times New Roman" w:cs="Times New Roman"/>
-                <w:sz w:val="24"/>
-                <w:szCs w:val="24"/>
-              </w:rPr>
-            </w:pPr>
-          </w:p>
-        </w:tc>
-        <w:tc>
-          <w:tcPr>
-            <w:tcW w:w="2470" w:type="dxa"/>
+            <w:tcW w:w="1727" w:type="dxa"/>
+          </w:tcPr>
+          <w:p>
+            <w:pPr>
+              <w:jc w:val="center"/>
+              <w:rPr>
+                <w:rFonts w:ascii="Times New Roman" w:hAnsi="Times New Roman" w:cs="Times New Roman"/>
+                <w:sz w:val="24"/>
+                <w:szCs w:val="24"/>
+              </w:rPr>
+            </w:pPr>
+          </w:p>
+        </w:tc>
+        <w:tc>
+          <w:tcPr>
+            <w:tcW w:w="2478" w:type="dxa"/>
             <w:vAlign w:val="center"/>
           </w:tcPr>
           <w:p>
@@ -3316,7 +2422,7 @@
         </w:trPr>
         <w:tc>
           <w:tcPr>
-            <w:tcW w:w="1119" w:type="dxa"/>
+            <w:tcW w:w="1418" w:type="dxa"/>
             <w:vAlign w:val="center"/>
           </w:tcPr>
           <w:p>
@@ -3340,7 +2446,7 @@
         </w:tc>
         <w:tc>
           <w:tcPr>
-            <w:tcW w:w="983" w:type="dxa"/>
+            <w:tcW w:w="1418" w:type="dxa"/>
             <w:vAlign w:val="center"/>
           </w:tcPr>
           <w:p>
@@ -3388,7 +2494,7 @@
         </w:tc>
         <w:tc>
           <w:tcPr>
-            <w:tcW w:w="2409" w:type="dxa"/>
+            <w:tcW w:w="2405" w:type="dxa"/>
             <w:vAlign w:val="center"/>
           </w:tcPr>
           <w:p>
@@ -3406,43 +2512,7 @@
                 <w:sz w:val="24"/>
                 <w:szCs w:val="24"/>
               </w:rPr>
-              <w:t xml:space="preserve">Ubah </w:t>
-            </w:r>
-            <w:proofErr w:type="spellStart"/>
-            <w:r>
-              <w:rPr>
-                <w:rFonts w:ascii="Times New Roman" w:hAnsi="Times New Roman" w:cs="Times New Roman"/>
-                <w:sz w:val="24"/>
-                <w:szCs w:val="24"/>
-              </w:rPr>
-              <w:t>kode</w:t>
-            </w:r>
-            <w:proofErr w:type="spellEnd"/>
-            <w:r>
-              <w:rPr>
-                <w:rFonts w:ascii="Times New Roman" w:hAnsi="Times New Roman" w:cs="Times New Roman"/>
-                <w:sz w:val="24"/>
-                <w:szCs w:val="24"/>
-              </w:rPr>
-              <w:t xml:space="preserve"> CBT dan </w:t>
-            </w:r>
-            <w:proofErr w:type="spellStart"/>
-            <w:r>
-              <w:rPr>
-                <w:rFonts w:ascii="Times New Roman" w:hAnsi="Times New Roman" w:cs="Times New Roman"/>
-                <w:sz w:val="24"/>
-                <w:szCs w:val="24"/>
-              </w:rPr>
-              <w:t>siapkan</w:t>
-            </w:r>
-            <w:proofErr w:type="spellEnd"/>
-            <w:r>
-              <w:rPr>
-                <w:rFonts w:ascii="Times New Roman" w:hAnsi="Times New Roman" w:cs="Times New Roman"/>
-                <w:sz w:val="24"/>
-                <w:szCs w:val="24"/>
-              </w:rPr>
-              <w:t xml:space="preserve"> alat rekaman suara</w:t>
+              <w:t>Ubah kode CBT dan siapkan alat rekaman suara</w:t>
             </w:r>
           </w:p>
           <w:p>
@@ -3459,22 +2529,22 @@
         </w:tc>
         <w:tc>
           <w:tcPr>
-            <w:tcW w:w="1730" w:type="dxa"/>
-          </w:tcPr>
-          <w:p>
-            <w:pPr>
-              <w:jc w:val="center"/>
-              <w:rPr>
-                <w:rFonts w:ascii="Times New Roman" w:hAnsi="Times New Roman" w:cs="Times New Roman"/>
-                <w:sz w:val="24"/>
-                <w:szCs w:val="24"/>
-              </w:rPr>
-            </w:pPr>
-          </w:p>
-        </w:tc>
-        <w:tc>
-          <w:tcPr>
-            <w:tcW w:w="2470" w:type="dxa"/>
+            <w:tcW w:w="1727" w:type="dxa"/>
+          </w:tcPr>
+          <w:p>
+            <w:pPr>
+              <w:jc w:val="center"/>
+              <w:rPr>
+                <w:rFonts w:ascii="Times New Roman" w:hAnsi="Times New Roman" w:cs="Times New Roman"/>
+                <w:sz w:val="24"/>
+                <w:szCs w:val="24"/>
+              </w:rPr>
+            </w:pPr>
+          </w:p>
+        </w:tc>
+        <w:tc>
+          <w:tcPr>
+            <w:tcW w:w="2478" w:type="dxa"/>
             <w:vAlign w:val="center"/>
           </w:tcPr>
           <w:p>
@@ -3544,7 +2614,7 @@
         </w:trPr>
         <w:tc>
           <w:tcPr>
-            <w:tcW w:w="1119" w:type="dxa"/>
+            <w:tcW w:w="1418" w:type="dxa"/>
             <w:vAlign w:val="center"/>
           </w:tcPr>
           <w:p>
@@ -3568,7 +2638,7 @@
         </w:tc>
         <w:tc>
           <w:tcPr>
-            <w:tcW w:w="983" w:type="dxa"/>
+            <w:tcW w:w="1418" w:type="dxa"/>
             <w:vAlign w:val="center"/>
           </w:tcPr>
           <w:p>
@@ -3616,7 +2686,7 @@
         </w:tc>
         <w:tc>
           <w:tcPr>
-            <w:tcW w:w="2409" w:type="dxa"/>
+            <w:tcW w:w="2405" w:type="dxa"/>
             <w:vAlign w:val="center"/>
           </w:tcPr>
           <w:p>
@@ -3640,22 +2710,22 @@
         </w:tc>
         <w:tc>
           <w:tcPr>
-            <w:tcW w:w="1730" w:type="dxa"/>
-          </w:tcPr>
-          <w:p>
-            <w:pPr>
-              <w:jc w:val="center"/>
-              <w:rPr>
-                <w:rFonts w:ascii="Times New Roman" w:hAnsi="Times New Roman" w:cs="Times New Roman"/>
-                <w:sz w:val="24"/>
-                <w:szCs w:val="24"/>
-              </w:rPr>
-            </w:pPr>
-          </w:p>
-        </w:tc>
-        <w:tc>
-          <w:tcPr>
-            <w:tcW w:w="2470" w:type="dxa"/>
+            <w:tcW w:w="1727" w:type="dxa"/>
+          </w:tcPr>
+          <w:p>
+            <w:pPr>
+              <w:jc w:val="center"/>
+              <w:rPr>
+                <w:rFonts w:ascii="Times New Roman" w:hAnsi="Times New Roman" w:cs="Times New Roman"/>
+                <w:sz w:val="24"/>
+                <w:szCs w:val="24"/>
+              </w:rPr>
+            </w:pPr>
+          </w:p>
+        </w:tc>
+        <w:tc>
+          <w:tcPr>
+            <w:tcW w:w="2478" w:type="dxa"/>
             <w:vAlign w:val="center"/>
           </w:tcPr>
           <w:p>
@@ -3725,7 +2795,7 @@
         </w:trPr>
         <w:tc>
           <w:tcPr>
-            <w:tcW w:w="1119" w:type="dxa"/>
+            <w:tcW w:w="1418" w:type="dxa"/>
             <w:vAlign w:val="center"/>
           </w:tcPr>
           <w:p>
@@ -3749,7 +2819,7 @@
         </w:tc>
         <w:tc>
           <w:tcPr>
-            <w:tcW w:w="983" w:type="dxa"/>
+            <w:tcW w:w="1418" w:type="dxa"/>
             <w:vAlign w:val="center"/>
           </w:tcPr>
           <w:p>
@@ -3797,7 +2867,7 @@
         </w:tc>
         <w:tc>
           <w:tcPr>
-            <w:tcW w:w="2409" w:type="dxa"/>
+            <w:tcW w:w="2405" w:type="dxa"/>
             <w:vAlign w:val="center"/>
           </w:tcPr>
           <w:p>
@@ -3809,23 +2879,13 @@
                 <w:szCs w:val="24"/>
               </w:rPr>
             </w:pPr>
-            <w:proofErr w:type="spellStart"/>
-            <w:r>
-              <w:rPr>
-                <w:rFonts w:ascii="Times New Roman" w:hAnsi="Times New Roman" w:cs="Times New Roman"/>
-                <w:sz w:val="24"/>
-                <w:szCs w:val="24"/>
-              </w:rPr>
-              <w:t>Selesai</w:t>
-            </w:r>
-            <w:proofErr w:type="spellEnd"/>
-            <w:r>
-              <w:rPr>
-                <w:rFonts w:ascii="Times New Roman" w:hAnsi="Times New Roman" w:cs="Times New Roman"/>
-                <w:sz w:val="24"/>
-                <w:szCs w:val="24"/>
-              </w:rPr>
-              <w:t xml:space="preserve"> widget YouTube, tes jaringan lab umum</w:t>
+            <w:r>
+              <w:rPr>
+                <w:rFonts w:ascii="Times New Roman" w:hAnsi="Times New Roman" w:cs="Times New Roman"/>
+                <w:sz w:val="24"/>
+                <w:szCs w:val="24"/>
+              </w:rPr>
+              <w:t>Selesai widget YouTube, tes jaringan lab umum</w:t>
             </w:r>
           </w:p>
           <w:p>
@@ -3851,22 +2911,22 @@
         </w:tc>
         <w:tc>
           <w:tcPr>
-            <w:tcW w:w="1730" w:type="dxa"/>
-          </w:tcPr>
-          <w:p>
-            <w:pPr>
-              <w:jc w:val="center"/>
-              <w:rPr>
-                <w:rFonts w:ascii="Times New Roman" w:hAnsi="Times New Roman" w:cs="Times New Roman"/>
-                <w:sz w:val="24"/>
-                <w:szCs w:val="24"/>
-              </w:rPr>
-            </w:pPr>
-          </w:p>
-        </w:tc>
-        <w:tc>
-          <w:tcPr>
-            <w:tcW w:w="2470" w:type="dxa"/>
+            <w:tcW w:w="1727" w:type="dxa"/>
+          </w:tcPr>
+          <w:p>
+            <w:pPr>
+              <w:jc w:val="center"/>
+              <w:rPr>
+                <w:rFonts w:ascii="Times New Roman" w:hAnsi="Times New Roman" w:cs="Times New Roman"/>
+                <w:sz w:val="24"/>
+                <w:szCs w:val="24"/>
+              </w:rPr>
+            </w:pPr>
+          </w:p>
+        </w:tc>
+        <w:tc>
+          <w:tcPr>
+            <w:tcW w:w="2478" w:type="dxa"/>
             <w:vAlign w:val="center"/>
           </w:tcPr>
           <w:p>
@@ -3936,7 +2996,7 @@
         </w:trPr>
         <w:tc>
           <w:tcPr>
-            <w:tcW w:w="1119" w:type="dxa"/>
+            <w:tcW w:w="1418" w:type="dxa"/>
             <w:vAlign w:val="center"/>
           </w:tcPr>
           <w:p>
@@ -3960,7 +3020,7 @@
         </w:tc>
         <w:tc>
           <w:tcPr>
-            <w:tcW w:w="983" w:type="dxa"/>
+            <w:tcW w:w="1418" w:type="dxa"/>
             <w:vAlign w:val="center"/>
           </w:tcPr>
           <w:p>
@@ -4008,7 +3068,7 @@
         </w:tc>
         <w:tc>
           <w:tcPr>
-            <w:tcW w:w="2409" w:type="dxa"/>
+            <w:tcW w:w="2405" w:type="dxa"/>
             <w:vAlign w:val="center"/>
           </w:tcPr>
           <w:p>
@@ -4032,22 +3092,22 @@
         </w:tc>
         <w:tc>
           <w:tcPr>
-            <w:tcW w:w="1730" w:type="dxa"/>
-          </w:tcPr>
-          <w:p>
-            <w:pPr>
-              <w:jc w:val="center"/>
-              <w:rPr>
-                <w:rFonts w:ascii="Times New Roman" w:hAnsi="Times New Roman" w:cs="Times New Roman"/>
-                <w:sz w:val="24"/>
-                <w:szCs w:val="24"/>
-              </w:rPr>
-            </w:pPr>
-          </w:p>
-        </w:tc>
-        <w:tc>
-          <w:tcPr>
-            <w:tcW w:w="2470" w:type="dxa"/>
+            <w:tcW w:w="1727" w:type="dxa"/>
+          </w:tcPr>
+          <w:p>
+            <w:pPr>
+              <w:jc w:val="center"/>
+              <w:rPr>
+                <w:rFonts w:ascii="Times New Roman" w:hAnsi="Times New Roman" w:cs="Times New Roman"/>
+                <w:sz w:val="24"/>
+                <w:szCs w:val="24"/>
+              </w:rPr>
+            </w:pPr>
+          </w:p>
+        </w:tc>
+        <w:tc>
+          <w:tcPr>
+            <w:tcW w:w="2478" w:type="dxa"/>
             <w:vAlign w:val="center"/>
           </w:tcPr>
           <w:p>
@@ -4117,7 +3177,7 @@
         </w:trPr>
         <w:tc>
           <w:tcPr>
-            <w:tcW w:w="1119" w:type="dxa"/>
+            <w:tcW w:w="1418" w:type="dxa"/>
             <w:vAlign w:val="center"/>
           </w:tcPr>
           <w:p>
@@ -4141,7 +3201,7 @@
         </w:tc>
         <w:tc>
           <w:tcPr>
-            <w:tcW w:w="983" w:type="dxa"/>
+            <w:tcW w:w="1418" w:type="dxa"/>
             <w:vAlign w:val="center"/>
           </w:tcPr>
           <w:p>
@@ -4177,29 +3237,19 @@
                 <w:szCs w:val="24"/>
               </w:rPr>
             </w:pPr>
-            <w:proofErr w:type="spellStart"/>
-            <w:r>
-              <w:rPr>
-                <w:rFonts w:ascii="Times New Roman" w:hAnsi="Times New Roman" w:cs="Times New Roman"/>
-                <w:sz w:val="24"/>
-                <w:szCs w:val="24"/>
-              </w:rPr>
-              <w:t>Ujian</w:t>
-            </w:r>
-            <w:proofErr w:type="spellEnd"/>
-            <w:r>
-              <w:rPr>
-                <w:rFonts w:ascii="Times New Roman" w:hAnsi="Times New Roman" w:cs="Times New Roman"/>
-                <w:sz w:val="24"/>
-                <w:szCs w:val="24"/>
-              </w:rPr>
-              <w:t xml:space="preserve"> Setup</w:t>
-            </w:r>
-          </w:p>
-        </w:tc>
-        <w:tc>
-          <w:tcPr>
-            <w:tcW w:w="2409" w:type="dxa"/>
+            <w:r>
+              <w:rPr>
+                <w:rFonts w:ascii="Times New Roman" w:hAnsi="Times New Roman" w:cs="Times New Roman"/>
+                <w:sz w:val="24"/>
+                <w:szCs w:val="24"/>
+              </w:rPr>
+              <w:t>Ujian Setup</w:t>
+            </w:r>
+          </w:p>
+        </w:tc>
+        <w:tc>
+          <w:tcPr>
+            <w:tcW w:w="2405" w:type="dxa"/>
             <w:vAlign w:val="center"/>
           </w:tcPr>
           <w:p>
@@ -4217,64 +3267,28 @@
                 <w:sz w:val="24"/>
                 <w:szCs w:val="24"/>
               </w:rPr>
-              <w:t xml:space="preserve">Setup Lab Umum 2 </w:t>
-            </w:r>
-            <w:proofErr w:type="spellStart"/>
-            <w:r>
-              <w:rPr>
-                <w:rFonts w:ascii="Times New Roman" w:hAnsi="Times New Roman" w:cs="Times New Roman"/>
-                <w:sz w:val="24"/>
-                <w:szCs w:val="24"/>
-              </w:rPr>
-              <w:t>hari</w:t>
-            </w:r>
-            <w:proofErr w:type="spellEnd"/>
-            <w:r>
-              <w:rPr>
-                <w:rFonts w:ascii="Times New Roman" w:hAnsi="Times New Roman" w:cs="Times New Roman"/>
-                <w:sz w:val="24"/>
-                <w:szCs w:val="24"/>
-              </w:rPr>
-              <w:t xml:space="preserve"> 1 </w:t>
-            </w:r>
-            <w:proofErr w:type="spellStart"/>
-            <w:r>
-              <w:rPr>
-                <w:rFonts w:ascii="Times New Roman" w:hAnsi="Times New Roman" w:cs="Times New Roman"/>
-                <w:sz w:val="24"/>
-                <w:szCs w:val="24"/>
-              </w:rPr>
-              <w:t>ujian</w:t>
-            </w:r>
-            <w:proofErr w:type="spellEnd"/>
-            <w:r>
-              <w:rPr>
-                <w:rFonts w:ascii="Times New Roman" w:hAnsi="Times New Roman" w:cs="Times New Roman"/>
-                <w:sz w:val="24"/>
-                <w:szCs w:val="24"/>
-              </w:rPr>
-              <w:t xml:space="preserve"> siswa</w:t>
-            </w:r>
-          </w:p>
-        </w:tc>
-        <w:tc>
-          <w:tcPr>
-            <w:tcW w:w="1730" w:type="dxa"/>
-          </w:tcPr>
-          <w:p>
-            <w:pPr>
-              <w:jc w:val="center"/>
-              <w:rPr>
-                <w:rFonts w:ascii="Times New Roman" w:hAnsi="Times New Roman" w:cs="Times New Roman"/>
-                <w:sz w:val="24"/>
-                <w:szCs w:val="24"/>
-              </w:rPr>
-            </w:pPr>
-          </w:p>
-        </w:tc>
-        <w:tc>
-          <w:tcPr>
-            <w:tcW w:w="2470" w:type="dxa"/>
+              <w:t>Setup Lab Umum 2 hari 1 ujian siswa</w:t>
+            </w:r>
+          </w:p>
+        </w:tc>
+        <w:tc>
+          <w:tcPr>
+            <w:tcW w:w="1727" w:type="dxa"/>
+          </w:tcPr>
+          <w:p>
+            <w:pPr>
+              <w:jc w:val="center"/>
+              <w:rPr>
+                <w:rFonts w:ascii="Times New Roman" w:hAnsi="Times New Roman" w:cs="Times New Roman"/>
+                <w:sz w:val="24"/>
+                <w:szCs w:val="24"/>
+              </w:rPr>
+            </w:pPr>
+          </w:p>
+        </w:tc>
+        <w:tc>
+          <w:tcPr>
+            <w:tcW w:w="2478" w:type="dxa"/>
             <w:vAlign w:val="center"/>
           </w:tcPr>
           <w:p>
@@ -4344,7 +3358,7 @@
         </w:trPr>
         <w:tc>
           <w:tcPr>
-            <w:tcW w:w="1119" w:type="dxa"/>
+            <w:tcW w:w="1418" w:type="dxa"/>
             <w:vAlign w:val="center"/>
           </w:tcPr>
           <w:p>
@@ -4369,7 +3383,7 @@
         </w:tc>
         <w:tc>
           <w:tcPr>
-            <w:tcW w:w="983" w:type="dxa"/>
+            <w:tcW w:w="1418" w:type="dxa"/>
             <w:vAlign w:val="center"/>
           </w:tcPr>
           <w:p>
@@ -4405,29 +3419,19 @@
                 <w:szCs w:val="24"/>
               </w:rPr>
             </w:pPr>
-            <w:proofErr w:type="spellStart"/>
-            <w:r>
-              <w:rPr>
-                <w:rFonts w:ascii="Times New Roman" w:hAnsi="Times New Roman" w:cs="Times New Roman"/>
-                <w:sz w:val="24"/>
-                <w:szCs w:val="24"/>
-              </w:rPr>
-              <w:t>Ujian</w:t>
-            </w:r>
-            <w:proofErr w:type="spellEnd"/>
-            <w:r>
-              <w:rPr>
-                <w:rFonts w:ascii="Times New Roman" w:hAnsi="Times New Roman" w:cs="Times New Roman"/>
-                <w:sz w:val="24"/>
-                <w:szCs w:val="24"/>
-              </w:rPr>
-              <w:t xml:space="preserve"> Setup</w:t>
-            </w:r>
-          </w:p>
-        </w:tc>
-        <w:tc>
-          <w:tcPr>
-            <w:tcW w:w="2409" w:type="dxa"/>
+            <w:r>
+              <w:rPr>
+                <w:rFonts w:ascii="Times New Roman" w:hAnsi="Times New Roman" w:cs="Times New Roman"/>
+                <w:sz w:val="24"/>
+                <w:szCs w:val="24"/>
+              </w:rPr>
+              <w:t>Ujian Setup</w:t>
+            </w:r>
+          </w:p>
+        </w:tc>
+        <w:tc>
+          <w:tcPr>
+            <w:tcW w:w="2405" w:type="dxa"/>
             <w:vAlign w:val="center"/>
           </w:tcPr>
           <w:p>
@@ -4445,64 +3449,28 @@
                 <w:sz w:val="24"/>
                 <w:szCs w:val="24"/>
               </w:rPr>
-              <w:t xml:space="preserve">Setup Lab Umum 2 </w:t>
-            </w:r>
-            <w:proofErr w:type="spellStart"/>
-            <w:r>
-              <w:rPr>
-                <w:rFonts w:ascii="Times New Roman" w:hAnsi="Times New Roman" w:cs="Times New Roman"/>
-                <w:sz w:val="24"/>
-                <w:szCs w:val="24"/>
-              </w:rPr>
-              <w:t>hari</w:t>
-            </w:r>
-            <w:proofErr w:type="spellEnd"/>
-            <w:r>
-              <w:rPr>
-                <w:rFonts w:ascii="Times New Roman" w:hAnsi="Times New Roman" w:cs="Times New Roman"/>
-                <w:sz w:val="24"/>
-                <w:szCs w:val="24"/>
-              </w:rPr>
-              <w:t xml:space="preserve"> 2 </w:t>
-            </w:r>
-            <w:proofErr w:type="spellStart"/>
-            <w:r>
-              <w:rPr>
-                <w:rFonts w:ascii="Times New Roman" w:hAnsi="Times New Roman" w:cs="Times New Roman"/>
-                <w:sz w:val="24"/>
-                <w:szCs w:val="24"/>
-              </w:rPr>
-              <w:t>ujian</w:t>
-            </w:r>
-            <w:proofErr w:type="spellEnd"/>
-            <w:r>
-              <w:rPr>
-                <w:rFonts w:ascii="Times New Roman" w:hAnsi="Times New Roman" w:cs="Times New Roman"/>
-                <w:sz w:val="24"/>
-                <w:szCs w:val="24"/>
-              </w:rPr>
-              <w:t xml:space="preserve"> siswa</w:t>
-            </w:r>
-          </w:p>
-        </w:tc>
-        <w:tc>
-          <w:tcPr>
-            <w:tcW w:w="1730" w:type="dxa"/>
-          </w:tcPr>
-          <w:p>
-            <w:pPr>
-              <w:jc w:val="center"/>
-              <w:rPr>
-                <w:rFonts w:ascii="Times New Roman" w:hAnsi="Times New Roman" w:cs="Times New Roman"/>
-                <w:sz w:val="24"/>
-                <w:szCs w:val="24"/>
-              </w:rPr>
-            </w:pPr>
-          </w:p>
-        </w:tc>
-        <w:tc>
-          <w:tcPr>
-            <w:tcW w:w="2470" w:type="dxa"/>
+              <w:t>Setup Lab Umum 2 hari 2 ujian siswa</w:t>
+            </w:r>
+          </w:p>
+        </w:tc>
+        <w:tc>
+          <w:tcPr>
+            <w:tcW w:w="1727" w:type="dxa"/>
+          </w:tcPr>
+          <w:p>
+            <w:pPr>
+              <w:jc w:val="center"/>
+              <w:rPr>
+                <w:rFonts w:ascii="Times New Roman" w:hAnsi="Times New Roman" w:cs="Times New Roman"/>
+                <w:sz w:val="24"/>
+                <w:szCs w:val="24"/>
+              </w:rPr>
+            </w:pPr>
+          </w:p>
+        </w:tc>
+        <w:tc>
+          <w:tcPr>
+            <w:tcW w:w="2478" w:type="dxa"/>
             <w:vAlign w:val="center"/>
           </w:tcPr>
           <w:p>
@@ -4572,7 +3540,7 @@
         </w:trPr>
         <w:tc>
           <w:tcPr>
-            <w:tcW w:w="1119" w:type="dxa"/>
+            <w:tcW w:w="1418" w:type="dxa"/>
             <w:vAlign w:val="center"/>
           </w:tcPr>
           <w:p>
@@ -4596,7 +3564,7 @@
         </w:tc>
         <w:tc>
           <w:tcPr>
-            <w:tcW w:w="983" w:type="dxa"/>
+            <w:tcW w:w="1418" w:type="dxa"/>
             <w:vAlign w:val="center"/>
           </w:tcPr>
           <w:p>
@@ -4632,29 +3600,19 @@
                 <w:szCs w:val="24"/>
               </w:rPr>
             </w:pPr>
-            <w:proofErr w:type="spellStart"/>
-            <w:r>
-              <w:rPr>
-                <w:rFonts w:ascii="Times New Roman" w:hAnsi="Times New Roman" w:cs="Times New Roman"/>
-                <w:sz w:val="24"/>
-                <w:szCs w:val="24"/>
-              </w:rPr>
-              <w:t>Ujian</w:t>
-            </w:r>
-            <w:proofErr w:type="spellEnd"/>
-            <w:r>
-              <w:rPr>
-                <w:rFonts w:ascii="Times New Roman" w:hAnsi="Times New Roman" w:cs="Times New Roman"/>
-                <w:sz w:val="24"/>
-                <w:szCs w:val="24"/>
-              </w:rPr>
-              <w:t xml:space="preserve"> Setup</w:t>
-            </w:r>
-          </w:p>
-        </w:tc>
-        <w:tc>
-          <w:tcPr>
-            <w:tcW w:w="2409" w:type="dxa"/>
+            <w:r>
+              <w:rPr>
+                <w:rFonts w:ascii="Times New Roman" w:hAnsi="Times New Roman" w:cs="Times New Roman"/>
+                <w:sz w:val="24"/>
+                <w:szCs w:val="24"/>
+              </w:rPr>
+              <w:t>Ujian Setup</w:t>
+            </w:r>
+          </w:p>
+        </w:tc>
+        <w:tc>
+          <w:tcPr>
+            <w:tcW w:w="2405" w:type="dxa"/>
             <w:vAlign w:val="center"/>
           </w:tcPr>
           <w:p>
@@ -4672,64 +3630,28 @@
                 <w:sz w:val="24"/>
                 <w:szCs w:val="24"/>
               </w:rPr>
-              <w:t xml:space="preserve">Setup Lab Umum 1 </w:t>
-            </w:r>
-            <w:proofErr w:type="spellStart"/>
-            <w:r>
-              <w:rPr>
-                <w:rFonts w:ascii="Times New Roman" w:hAnsi="Times New Roman" w:cs="Times New Roman"/>
-                <w:sz w:val="24"/>
-                <w:szCs w:val="24"/>
-              </w:rPr>
-              <w:t>hari</w:t>
-            </w:r>
-            <w:proofErr w:type="spellEnd"/>
-            <w:r>
-              <w:rPr>
-                <w:rFonts w:ascii="Times New Roman" w:hAnsi="Times New Roman" w:cs="Times New Roman"/>
-                <w:sz w:val="24"/>
-                <w:szCs w:val="24"/>
-              </w:rPr>
-              <w:t xml:space="preserve"> 3 </w:t>
-            </w:r>
-            <w:proofErr w:type="spellStart"/>
-            <w:r>
-              <w:rPr>
-                <w:rFonts w:ascii="Times New Roman" w:hAnsi="Times New Roman" w:cs="Times New Roman"/>
-                <w:sz w:val="24"/>
-                <w:szCs w:val="24"/>
-              </w:rPr>
-              <w:t>ujian</w:t>
-            </w:r>
-            <w:proofErr w:type="spellEnd"/>
-            <w:r>
-              <w:rPr>
-                <w:rFonts w:ascii="Times New Roman" w:hAnsi="Times New Roman" w:cs="Times New Roman"/>
-                <w:sz w:val="24"/>
-                <w:szCs w:val="24"/>
-              </w:rPr>
-              <w:t xml:space="preserve"> siswa</w:t>
-            </w:r>
-          </w:p>
-        </w:tc>
-        <w:tc>
-          <w:tcPr>
-            <w:tcW w:w="1730" w:type="dxa"/>
-          </w:tcPr>
-          <w:p>
-            <w:pPr>
-              <w:jc w:val="center"/>
-              <w:rPr>
-                <w:rFonts w:ascii="Times New Roman" w:hAnsi="Times New Roman" w:cs="Times New Roman"/>
-                <w:sz w:val="24"/>
-                <w:szCs w:val="24"/>
-              </w:rPr>
-            </w:pPr>
-          </w:p>
-        </w:tc>
-        <w:tc>
-          <w:tcPr>
-            <w:tcW w:w="2470" w:type="dxa"/>
+              <w:t>Setup Lab Umum 1 hari 3 ujian siswa</w:t>
+            </w:r>
+          </w:p>
+        </w:tc>
+        <w:tc>
+          <w:tcPr>
+            <w:tcW w:w="1727" w:type="dxa"/>
+          </w:tcPr>
+          <w:p>
+            <w:pPr>
+              <w:jc w:val="center"/>
+              <w:rPr>
+                <w:rFonts w:ascii="Times New Roman" w:hAnsi="Times New Roman" w:cs="Times New Roman"/>
+                <w:sz w:val="24"/>
+                <w:szCs w:val="24"/>
+              </w:rPr>
+            </w:pPr>
+          </w:p>
+        </w:tc>
+        <w:tc>
+          <w:tcPr>
+            <w:tcW w:w="2478" w:type="dxa"/>
             <w:vAlign w:val="center"/>
           </w:tcPr>
           <w:p>
@@ -4799,7 +3721,7 @@
         </w:trPr>
         <w:tc>
           <w:tcPr>
-            <w:tcW w:w="1119" w:type="dxa"/>
+            <w:tcW w:w="1418" w:type="dxa"/>
             <w:vAlign w:val="center"/>
           </w:tcPr>
           <w:p>
@@ -4823,7 +3745,7 @@
         </w:tc>
         <w:tc>
           <w:tcPr>
-            <w:tcW w:w="983" w:type="dxa"/>
+            <w:tcW w:w="1418" w:type="dxa"/>
             <w:vAlign w:val="center"/>
           </w:tcPr>
           <w:p>
@@ -4859,29 +3781,19 @@
                 <w:szCs w:val="24"/>
               </w:rPr>
             </w:pPr>
-            <w:proofErr w:type="spellStart"/>
-            <w:r>
-              <w:rPr>
-                <w:rFonts w:ascii="Times New Roman" w:hAnsi="Times New Roman" w:cs="Times New Roman"/>
-                <w:sz w:val="24"/>
-                <w:szCs w:val="24"/>
-              </w:rPr>
-              <w:t>Administrasi</w:t>
-            </w:r>
-            <w:proofErr w:type="spellEnd"/>
-            <w:r>
-              <w:rPr>
-                <w:rFonts w:ascii="Times New Roman" w:hAnsi="Times New Roman" w:cs="Times New Roman"/>
-                <w:sz w:val="24"/>
-                <w:szCs w:val="24"/>
-              </w:rPr>
-              <w:t xml:space="preserve"> IT</w:t>
-            </w:r>
-          </w:p>
-        </w:tc>
-        <w:tc>
-          <w:tcPr>
-            <w:tcW w:w="2409" w:type="dxa"/>
+            <w:r>
+              <w:rPr>
+                <w:rFonts w:ascii="Times New Roman" w:hAnsi="Times New Roman" w:cs="Times New Roman"/>
+                <w:sz w:val="24"/>
+                <w:szCs w:val="24"/>
+              </w:rPr>
+              <w:t>Administrasi IT</w:t>
+            </w:r>
+          </w:p>
+        </w:tc>
+        <w:tc>
+          <w:tcPr>
+            <w:tcW w:w="2405" w:type="dxa"/>
             <w:vAlign w:val="center"/>
           </w:tcPr>
           <w:p>
@@ -4905,22 +3817,22 @@
         </w:tc>
         <w:tc>
           <w:tcPr>
-            <w:tcW w:w="1730" w:type="dxa"/>
-          </w:tcPr>
-          <w:p>
-            <w:pPr>
-              <w:jc w:val="center"/>
-              <w:rPr>
-                <w:rFonts w:ascii="Times New Roman" w:hAnsi="Times New Roman" w:cs="Times New Roman"/>
-                <w:sz w:val="24"/>
-                <w:szCs w:val="24"/>
-              </w:rPr>
-            </w:pPr>
-          </w:p>
-        </w:tc>
-        <w:tc>
-          <w:tcPr>
-            <w:tcW w:w="2470" w:type="dxa"/>
+            <w:tcW w:w="1727" w:type="dxa"/>
+          </w:tcPr>
+          <w:p>
+            <w:pPr>
+              <w:jc w:val="center"/>
+              <w:rPr>
+                <w:rFonts w:ascii="Times New Roman" w:hAnsi="Times New Roman" w:cs="Times New Roman"/>
+                <w:sz w:val="24"/>
+                <w:szCs w:val="24"/>
+              </w:rPr>
+            </w:pPr>
+          </w:p>
+        </w:tc>
+        <w:tc>
+          <w:tcPr>
+            <w:tcW w:w="2478" w:type="dxa"/>
             <w:vAlign w:val="center"/>
           </w:tcPr>
           <w:p>
@@ -4990,7 +3902,7 @@
         </w:trPr>
         <w:tc>
           <w:tcPr>
-            <w:tcW w:w="1119" w:type="dxa"/>
+            <w:tcW w:w="1418" w:type="dxa"/>
             <w:vAlign w:val="center"/>
           </w:tcPr>
           <w:p>
@@ -5014,7 +3926,7 @@
         </w:tc>
         <w:tc>
           <w:tcPr>
-            <w:tcW w:w="983" w:type="dxa"/>
+            <w:tcW w:w="1418" w:type="dxa"/>
             <w:vAlign w:val="center"/>
           </w:tcPr>
           <w:p>
@@ -5050,29 +3962,19 @@
                 <w:szCs w:val="24"/>
               </w:rPr>
             </w:pPr>
-            <w:proofErr w:type="spellStart"/>
-            <w:r>
-              <w:rPr>
-                <w:rFonts w:ascii="Times New Roman" w:hAnsi="Times New Roman" w:cs="Times New Roman"/>
-                <w:sz w:val="24"/>
-                <w:szCs w:val="24"/>
-              </w:rPr>
-              <w:t>Persiapan</w:t>
-            </w:r>
-            <w:proofErr w:type="spellEnd"/>
-            <w:r>
-              <w:rPr>
-                <w:rFonts w:ascii="Times New Roman" w:hAnsi="Times New Roman" w:cs="Times New Roman"/>
-                <w:sz w:val="24"/>
-                <w:szCs w:val="24"/>
-              </w:rPr>
-              <w:t xml:space="preserve"> Acara</w:t>
-            </w:r>
-          </w:p>
-        </w:tc>
-        <w:tc>
-          <w:tcPr>
-            <w:tcW w:w="2409" w:type="dxa"/>
+            <w:r>
+              <w:rPr>
+                <w:rFonts w:ascii="Times New Roman" w:hAnsi="Times New Roman" w:cs="Times New Roman"/>
+                <w:sz w:val="24"/>
+                <w:szCs w:val="24"/>
+              </w:rPr>
+              <w:t>Persiapan Acara</w:t>
+            </w:r>
+          </w:p>
+        </w:tc>
+        <w:tc>
+          <w:tcPr>
+            <w:tcW w:w="2405" w:type="dxa"/>
             <w:vAlign w:val="center"/>
           </w:tcPr>
           <w:p>
@@ -5084,80 +3986,34 @@
                 <w:szCs w:val="24"/>
               </w:rPr>
             </w:pPr>
-            <w:proofErr w:type="spellStart"/>
-            <w:r>
-              <w:rPr>
-                <w:rFonts w:ascii="Times New Roman" w:hAnsi="Times New Roman" w:cs="Times New Roman"/>
-                <w:sz w:val="24"/>
-                <w:szCs w:val="24"/>
-              </w:rPr>
-              <w:t>Siapkan</w:t>
-            </w:r>
-            <w:proofErr w:type="spellEnd"/>
-            <w:r>
-              <w:rPr>
-                <w:rFonts w:ascii="Times New Roman" w:hAnsi="Times New Roman" w:cs="Times New Roman"/>
-                <w:sz w:val="24"/>
-                <w:szCs w:val="24"/>
-              </w:rPr>
-              <w:t xml:space="preserve"> </w:t>
-            </w:r>
-            <w:proofErr w:type="spellStart"/>
-            <w:r>
-              <w:rPr>
-                <w:rFonts w:ascii="Times New Roman" w:hAnsi="Times New Roman" w:cs="Times New Roman"/>
-                <w:sz w:val="24"/>
-                <w:szCs w:val="24"/>
-              </w:rPr>
-              <w:t>kabel</w:t>
-            </w:r>
-            <w:proofErr w:type="spellEnd"/>
-            <w:r>
-              <w:rPr>
-                <w:rFonts w:ascii="Times New Roman" w:hAnsi="Times New Roman" w:cs="Times New Roman"/>
-                <w:sz w:val="24"/>
-                <w:szCs w:val="24"/>
-              </w:rPr>
-              <w:t xml:space="preserve"> HDMI/roll dan </w:t>
-            </w:r>
-            <w:proofErr w:type="spellStart"/>
-            <w:r>
-              <w:rPr>
-                <w:rFonts w:ascii="Times New Roman" w:hAnsi="Times New Roman" w:cs="Times New Roman"/>
-                <w:sz w:val="24"/>
-                <w:szCs w:val="24"/>
-              </w:rPr>
-              <w:t>alat</w:t>
-            </w:r>
-            <w:proofErr w:type="spellEnd"/>
-            <w:r>
-              <w:rPr>
-                <w:rFonts w:ascii="Times New Roman" w:hAnsi="Times New Roman" w:cs="Times New Roman"/>
-                <w:sz w:val="24"/>
-                <w:szCs w:val="24"/>
-              </w:rPr>
-              <w:t xml:space="preserve"> HT acara OSIS</w:t>
-            </w:r>
-          </w:p>
-        </w:tc>
-        <w:tc>
-          <w:tcPr>
-            <w:tcW w:w="1730" w:type="dxa"/>
-          </w:tcPr>
-          <w:p>
-            <w:pPr>
-              <w:jc w:val="center"/>
-              <w:rPr>
-                <w:rFonts w:ascii="Times New Roman" w:hAnsi="Times New Roman" w:cs="Times New Roman"/>
-                <w:sz w:val="24"/>
-                <w:szCs w:val="24"/>
-              </w:rPr>
-            </w:pPr>
-          </w:p>
-        </w:tc>
-        <w:tc>
-          <w:tcPr>
-            <w:tcW w:w="2470" w:type="dxa"/>
+            <w:r>
+              <w:rPr>
+                <w:rFonts w:ascii="Times New Roman" w:hAnsi="Times New Roman" w:cs="Times New Roman"/>
+                <w:sz w:val="24"/>
+                <w:szCs w:val="24"/>
+              </w:rPr>
+              <w:t>Siapkan kabel HDMI/roll dan alat HT acara OSIS</w:t>
+            </w:r>
+          </w:p>
+        </w:tc>
+        <w:tc>
+          <w:tcPr>
+            <w:tcW w:w="1727" w:type="dxa"/>
+          </w:tcPr>
+          <w:p>
+            <w:pPr>
+              <w:jc w:val="center"/>
+              <w:rPr>
+                <w:rFonts w:ascii="Times New Roman" w:hAnsi="Times New Roman" w:cs="Times New Roman"/>
+                <w:sz w:val="24"/>
+                <w:szCs w:val="24"/>
+              </w:rPr>
+            </w:pPr>
+          </w:p>
+        </w:tc>
+        <w:tc>
+          <w:tcPr>
+            <w:tcW w:w="2478" w:type="dxa"/>
             <w:vAlign w:val="center"/>
           </w:tcPr>
           <w:p>
@@ -5227,7 +4083,7 @@
         </w:trPr>
         <w:tc>
           <w:tcPr>
-            <w:tcW w:w="1119" w:type="dxa"/>
+            <w:tcW w:w="1418" w:type="dxa"/>
             <w:vAlign w:val="center"/>
           </w:tcPr>
           <w:p>
@@ -5251,7 +4107,7 @@
         </w:tc>
         <w:tc>
           <w:tcPr>
-            <w:tcW w:w="983" w:type="dxa"/>
+            <w:tcW w:w="1418" w:type="dxa"/>
             <w:vAlign w:val="center"/>
           </w:tcPr>
           <w:p>
@@ -5299,7 +4155,7 @@
         </w:tc>
         <w:tc>
           <w:tcPr>
-            <w:tcW w:w="2409" w:type="dxa"/>
+            <w:tcW w:w="2405" w:type="dxa"/>
             <w:vAlign w:val="center"/>
           </w:tcPr>
           <w:p>
@@ -5311,98 +4167,34 @@
                 <w:szCs w:val="24"/>
               </w:rPr>
             </w:pPr>
-            <w:proofErr w:type="spellStart"/>
-            <w:r>
-              <w:rPr>
-                <w:rFonts w:ascii="Times New Roman" w:hAnsi="Times New Roman" w:cs="Times New Roman"/>
-                <w:sz w:val="24"/>
-                <w:szCs w:val="24"/>
-              </w:rPr>
-              <w:t>Siapkan</w:t>
-            </w:r>
-            <w:proofErr w:type="spellEnd"/>
-            <w:r>
-              <w:rPr>
-                <w:rFonts w:ascii="Times New Roman" w:hAnsi="Times New Roman" w:cs="Times New Roman"/>
-                <w:sz w:val="24"/>
-                <w:szCs w:val="24"/>
-              </w:rPr>
-              <w:t xml:space="preserve"> </w:t>
-            </w:r>
-            <w:proofErr w:type="spellStart"/>
-            <w:r>
-              <w:rPr>
-                <w:rFonts w:ascii="Times New Roman" w:hAnsi="Times New Roman" w:cs="Times New Roman"/>
-                <w:sz w:val="24"/>
-                <w:szCs w:val="24"/>
-              </w:rPr>
-              <w:t>alat</w:t>
-            </w:r>
-            <w:proofErr w:type="spellEnd"/>
-            <w:r>
-              <w:rPr>
-                <w:rFonts w:ascii="Times New Roman" w:hAnsi="Times New Roman" w:cs="Times New Roman"/>
-                <w:sz w:val="24"/>
-                <w:szCs w:val="24"/>
-              </w:rPr>
-              <w:t xml:space="preserve"> OSIS, </w:t>
-            </w:r>
-            <w:proofErr w:type="spellStart"/>
-            <w:r>
-              <w:rPr>
-                <w:rFonts w:ascii="Times New Roman" w:hAnsi="Times New Roman" w:cs="Times New Roman"/>
-                <w:sz w:val="24"/>
-                <w:szCs w:val="24"/>
-              </w:rPr>
-              <w:t>tambah</w:t>
-            </w:r>
-            <w:proofErr w:type="spellEnd"/>
-            <w:r>
-              <w:rPr>
-                <w:rFonts w:ascii="Times New Roman" w:hAnsi="Times New Roman" w:cs="Times New Roman"/>
-                <w:sz w:val="24"/>
-                <w:szCs w:val="24"/>
-              </w:rPr>
-              <w:t xml:space="preserve"> </w:t>
-            </w:r>
-            <w:proofErr w:type="spellStart"/>
-            <w:r>
-              <w:rPr>
-                <w:rFonts w:ascii="Times New Roman" w:hAnsi="Times New Roman" w:cs="Times New Roman"/>
-                <w:sz w:val="24"/>
-                <w:szCs w:val="24"/>
-              </w:rPr>
-              <w:t>fitur</w:t>
-            </w:r>
-            <w:proofErr w:type="spellEnd"/>
-            <w:r>
-              <w:rPr>
-                <w:rFonts w:ascii="Times New Roman" w:hAnsi="Times New Roman" w:cs="Times New Roman"/>
-                <w:sz w:val="24"/>
-                <w:szCs w:val="24"/>
-              </w:rPr>
-              <w:t xml:space="preserve"> web praktik kerja</w:t>
-            </w:r>
-          </w:p>
-        </w:tc>
-        <w:tc>
-          <w:tcPr>
-            <w:tcW w:w="1730" w:type="dxa"/>
-          </w:tcPr>
-          <w:p>
-            <w:pPr>
-              <w:jc w:val="center"/>
-              <w:rPr>
-                <w:rFonts w:ascii="Times New Roman" w:hAnsi="Times New Roman" w:cs="Times New Roman"/>
-                <w:sz w:val="24"/>
-                <w:szCs w:val="24"/>
-              </w:rPr>
-            </w:pPr>
-          </w:p>
-        </w:tc>
-        <w:tc>
-          <w:tcPr>
-            <w:tcW w:w="2470" w:type="dxa"/>
+            <w:r>
+              <w:rPr>
+                <w:rFonts w:ascii="Times New Roman" w:hAnsi="Times New Roman" w:cs="Times New Roman"/>
+                <w:sz w:val="24"/>
+                <w:szCs w:val="24"/>
+              </w:rPr>
+              <w:t>Siapkan alat OSIS, tambah fitur web praktik kerja</w:t>
+            </w:r>
+          </w:p>
+        </w:tc>
+        <w:tc>
+          <w:tcPr>
+            <w:tcW w:w="1727" w:type="dxa"/>
+          </w:tcPr>
+          <w:p>
+            <w:pPr>
+              <w:jc w:val="center"/>
+              <w:rPr>
+                <w:rFonts w:ascii="Times New Roman" w:hAnsi="Times New Roman" w:cs="Times New Roman"/>
+                <w:sz w:val="24"/>
+                <w:szCs w:val="24"/>
+              </w:rPr>
+            </w:pPr>
+          </w:p>
+        </w:tc>
+        <w:tc>
+          <w:tcPr>
+            <w:tcW w:w="2478" w:type="dxa"/>
             <w:vAlign w:val="center"/>
           </w:tcPr>
           <w:p>
@@ -5472,7 +4264,7 @@
         </w:trPr>
         <w:tc>
           <w:tcPr>
-            <w:tcW w:w="1119" w:type="dxa"/>
+            <w:tcW w:w="1418" w:type="dxa"/>
             <w:vAlign w:val="center"/>
           </w:tcPr>
           <w:p>
@@ -5496,7 +4288,7 @@
         </w:tc>
         <w:tc>
           <w:tcPr>
-            <w:tcW w:w="983" w:type="dxa"/>
+            <w:tcW w:w="1418" w:type="dxa"/>
             <w:vAlign w:val="center"/>
           </w:tcPr>
           <w:p>
@@ -5544,7 +4336,7 @@
         </w:tc>
         <w:tc>
           <w:tcPr>
-            <w:tcW w:w="2409" w:type="dxa"/>
+            <w:tcW w:w="2405" w:type="dxa"/>
             <w:vAlign w:val="center"/>
           </w:tcPr>
           <w:p>
@@ -5556,80 +4348,34 @@
                 <w:szCs w:val="24"/>
               </w:rPr>
             </w:pPr>
-            <w:proofErr w:type="spellStart"/>
-            <w:r>
-              <w:rPr>
-                <w:rFonts w:ascii="Times New Roman" w:hAnsi="Times New Roman" w:cs="Times New Roman"/>
-                <w:sz w:val="24"/>
-                <w:szCs w:val="24"/>
-              </w:rPr>
-              <w:t>Rapihkan</w:t>
-            </w:r>
-            <w:proofErr w:type="spellEnd"/>
-            <w:r>
-              <w:rPr>
-                <w:rFonts w:ascii="Times New Roman" w:hAnsi="Times New Roman" w:cs="Times New Roman"/>
-                <w:sz w:val="24"/>
-                <w:szCs w:val="24"/>
-              </w:rPr>
-              <w:t xml:space="preserve"> website SMK Taruna </w:t>
-            </w:r>
-            <w:proofErr w:type="spellStart"/>
-            <w:r>
-              <w:rPr>
-                <w:rFonts w:ascii="Times New Roman" w:hAnsi="Times New Roman" w:cs="Times New Roman"/>
-                <w:sz w:val="24"/>
-                <w:szCs w:val="24"/>
-              </w:rPr>
-              <w:t>Bangsa</w:t>
-            </w:r>
-            <w:proofErr w:type="spellEnd"/>
-            <w:r>
-              <w:rPr>
-                <w:rFonts w:ascii="Times New Roman" w:hAnsi="Times New Roman" w:cs="Times New Roman"/>
-                <w:sz w:val="24"/>
-                <w:szCs w:val="24"/>
-              </w:rPr>
-              <w:t xml:space="preserve">, </w:t>
-            </w:r>
-            <w:proofErr w:type="spellStart"/>
-            <w:r>
-              <w:rPr>
-                <w:rFonts w:ascii="Times New Roman" w:hAnsi="Times New Roman" w:cs="Times New Roman"/>
-                <w:sz w:val="24"/>
-                <w:szCs w:val="24"/>
-              </w:rPr>
-              <w:t>terapkan</w:t>
-            </w:r>
-            <w:proofErr w:type="spellEnd"/>
-            <w:r>
-              <w:rPr>
-                <w:rFonts w:ascii="Times New Roman" w:hAnsi="Times New Roman" w:cs="Times New Roman"/>
-                <w:sz w:val="24"/>
-                <w:szCs w:val="24"/>
-              </w:rPr>
-              <w:t xml:space="preserve"> Google Review static</w:t>
-            </w:r>
-          </w:p>
-        </w:tc>
-        <w:tc>
-          <w:tcPr>
-            <w:tcW w:w="1730" w:type="dxa"/>
-          </w:tcPr>
-          <w:p>
-            <w:pPr>
-              <w:jc w:val="center"/>
-              <w:rPr>
-                <w:rFonts w:ascii="Times New Roman" w:hAnsi="Times New Roman" w:cs="Times New Roman"/>
-                <w:sz w:val="24"/>
-                <w:szCs w:val="24"/>
-              </w:rPr>
-            </w:pPr>
-          </w:p>
-        </w:tc>
-        <w:tc>
-          <w:tcPr>
-            <w:tcW w:w="2470" w:type="dxa"/>
+            <w:r>
+              <w:rPr>
+                <w:rFonts w:ascii="Times New Roman" w:hAnsi="Times New Roman" w:cs="Times New Roman"/>
+                <w:sz w:val="24"/>
+                <w:szCs w:val="24"/>
+              </w:rPr>
+              <w:t>Rapihkan website SMK Taruna Bangsa, terapkan Google Review static</w:t>
+            </w:r>
+          </w:p>
+        </w:tc>
+        <w:tc>
+          <w:tcPr>
+            <w:tcW w:w="1727" w:type="dxa"/>
+          </w:tcPr>
+          <w:p>
+            <w:pPr>
+              <w:jc w:val="center"/>
+              <w:rPr>
+                <w:rFonts w:ascii="Times New Roman" w:hAnsi="Times New Roman" w:cs="Times New Roman"/>
+                <w:sz w:val="24"/>
+                <w:szCs w:val="24"/>
+              </w:rPr>
+            </w:pPr>
+          </w:p>
+        </w:tc>
+        <w:tc>
+          <w:tcPr>
+            <w:tcW w:w="2478" w:type="dxa"/>
             <w:vAlign w:val="center"/>
           </w:tcPr>
           <w:p>
@@ -5699,7 +4445,7 @@
         </w:trPr>
         <w:tc>
           <w:tcPr>
-            <w:tcW w:w="1119" w:type="dxa"/>
+            <w:tcW w:w="1418" w:type="dxa"/>
             <w:vAlign w:val="center"/>
           </w:tcPr>
           <w:p>
@@ -5723,7 +4469,7 @@
         </w:tc>
         <w:tc>
           <w:tcPr>
-            <w:tcW w:w="983" w:type="dxa"/>
+            <w:tcW w:w="1418" w:type="dxa"/>
             <w:vAlign w:val="center"/>
           </w:tcPr>
           <w:p>
@@ -5771,7 +4517,7 @@
         </w:tc>
         <w:tc>
           <w:tcPr>
-            <w:tcW w:w="2409" w:type="dxa"/>
+            <w:tcW w:w="2405" w:type="dxa"/>
             <w:vAlign w:val="center"/>
           </w:tcPr>
           <w:p>
@@ -5783,44 +4529,34 @@
                 <w:szCs w:val="24"/>
               </w:rPr>
             </w:pPr>
-            <w:proofErr w:type="spellStart"/>
-            <w:r>
-              <w:rPr>
-                <w:rFonts w:ascii="Times New Roman" w:hAnsi="Times New Roman" w:cs="Times New Roman"/>
-                <w:sz w:val="24"/>
-                <w:szCs w:val="24"/>
-              </w:rPr>
-              <w:t>Perbaiki</w:t>
-            </w:r>
-            <w:proofErr w:type="spellEnd"/>
-            <w:r>
-              <w:rPr>
-                <w:rFonts w:ascii="Times New Roman" w:hAnsi="Times New Roman" w:cs="Times New Roman"/>
-                <w:sz w:val="24"/>
-                <w:szCs w:val="24"/>
-              </w:rPr>
-              <w:t xml:space="preserve"> program Review di web</w:t>
-            </w:r>
-          </w:p>
-        </w:tc>
-        <w:tc>
-          <w:tcPr>
-            <w:tcW w:w="1730" w:type="dxa"/>
-          </w:tcPr>
-          <w:p>
-            <w:pPr>
-              <w:jc w:val="center"/>
-              <w:rPr>
-                <w:rFonts w:ascii="Times New Roman" w:hAnsi="Times New Roman" w:cs="Times New Roman"/>
-                <w:sz w:val="24"/>
-                <w:szCs w:val="24"/>
-              </w:rPr>
-            </w:pPr>
-          </w:p>
-        </w:tc>
-        <w:tc>
-          <w:tcPr>
-            <w:tcW w:w="2470" w:type="dxa"/>
+            <w:r>
+              <w:rPr>
+                <w:rFonts w:ascii="Times New Roman" w:hAnsi="Times New Roman" w:cs="Times New Roman"/>
+                <w:sz w:val="24"/>
+                <w:szCs w:val="24"/>
+              </w:rPr>
+              <w:t>Perbaiki program Review di web</w:t>
+            </w:r>
+          </w:p>
+        </w:tc>
+        <w:tc>
+          <w:tcPr>
+            <w:tcW w:w="1727" w:type="dxa"/>
+          </w:tcPr>
+          <w:p>
+            <w:pPr>
+              <w:jc w:val="center"/>
+              <w:rPr>
+                <w:rFonts w:ascii="Times New Roman" w:hAnsi="Times New Roman" w:cs="Times New Roman"/>
+                <w:sz w:val="24"/>
+                <w:szCs w:val="24"/>
+              </w:rPr>
+            </w:pPr>
+          </w:p>
+        </w:tc>
+        <w:tc>
+          <w:tcPr>
+            <w:tcW w:w="2478" w:type="dxa"/>
             <w:vAlign w:val="center"/>
           </w:tcPr>
           <w:p>
@@ -5890,7 +4626,7 @@
         </w:trPr>
         <w:tc>
           <w:tcPr>
-            <w:tcW w:w="1119" w:type="dxa"/>
+            <w:tcW w:w="1418" w:type="dxa"/>
             <w:vAlign w:val="center"/>
           </w:tcPr>
           <w:p>
@@ -5914,7 +4650,7 @@
         </w:tc>
         <w:tc>
           <w:tcPr>
-            <w:tcW w:w="983" w:type="dxa"/>
+            <w:tcW w:w="1418" w:type="dxa"/>
             <w:vAlign w:val="center"/>
           </w:tcPr>
           <w:p>
@@ -5962,7 +4698,7 @@
         </w:tc>
         <w:tc>
           <w:tcPr>
-            <w:tcW w:w="2409" w:type="dxa"/>
+            <w:tcW w:w="2405" w:type="dxa"/>
             <w:vAlign w:val="center"/>
           </w:tcPr>
           <w:p>
@@ -5974,62 +4710,34 @@
                 <w:szCs w:val="24"/>
               </w:rPr>
             </w:pPr>
-            <w:proofErr w:type="spellStart"/>
-            <w:r>
-              <w:rPr>
-                <w:rFonts w:ascii="Times New Roman" w:hAnsi="Times New Roman" w:cs="Times New Roman"/>
-                <w:sz w:val="24"/>
-                <w:szCs w:val="24"/>
-              </w:rPr>
-              <w:t>Perbaiki</w:t>
-            </w:r>
-            <w:proofErr w:type="spellEnd"/>
-            <w:r>
-              <w:rPr>
-                <w:rFonts w:ascii="Times New Roman" w:hAnsi="Times New Roman" w:cs="Times New Roman"/>
-                <w:sz w:val="24"/>
-                <w:szCs w:val="24"/>
-              </w:rPr>
-              <w:t xml:space="preserve"> </w:t>
-            </w:r>
-            <w:proofErr w:type="spellStart"/>
-            <w:r>
-              <w:rPr>
-                <w:rFonts w:ascii="Times New Roman" w:hAnsi="Times New Roman" w:cs="Times New Roman"/>
-                <w:sz w:val="24"/>
-                <w:szCs w:val="24"/>
-              </w:rPr>
-              <w:t>tampilan</w:t>
-            </w:r>
-            <w:proofErr w:type="spellEnd"/>
-            <w:r>
-              <w:rPr>
-                <w:rFonts w:ascii="Times New Roman" w:hAnsi="Times New Roman" w:cs="Times New Roman"/>
-                <w:sz w:val="24"/>
-                <w:szCs w:val="24"/>
-              </w:rPr>
-              <w:t xml:space="preserve"> Google Review, tambah info PPDB</w:t>
-            </w:r>
-          </w:p>
-        </w:tc>
-        <w:tc>
-          <w:tcPr>
-            <w:tcW w:w="1730" w:type="dxa"/>
-          </w:tcPr>
-          <w:p>
-            <w:pPr>
-              <w:jc w:val="center"/>
-              <w:rPr>
-                <w:rFonts w:ascii="Times New Roman" w:hAnsi="Times New Roman" w:cs="Times New Roman"/>
-                <w:sz w:val="24"/>
-                <w:szCs w:val="24"/>
-              </w:rPr>
-            </w:pPr>
-          </w:p>
-        </w:tc>
-        <w:tc>
-          <w:tcPr>
-            <w:tcW w:w="2470" w:type="dxa"/>
+            <w:r>
+              <w:rPr>
+                <w:rFonts w:ascii="Times New Roman" w:hAnsi="Times New Roman" w:cs="Times New Roman"/>
+                <w:sz w:val="24"/>
+                <w:szCs w:val="24"/>
+              </w:rPr>
+              <w:t>Perbaiki tampilan Google Review, tambah info PPDB</w:t>
+            </w:r>
+          </w:p>
+        </w:tc>
+        <w:tc>
+          <w:tcPr>
+            <w:tcW w:w="1727" w:type="dxa"/>
+          </w:tcPr>
+          <w:p>
+            <w:pPr>
+              <w:jc w:val="center"/>
+              <w:rPr>
+                <w:rFonts w:ascii="Times New Roman" w:hAnsi="Times New Roman" w:cs="Times New Roman"/>
+                <w:sz w:val="24"/>
+                <w:szCs w:val="24"/>
+              </w:rPr>
+            </w:pPr>
+          </w:p>
+        </w:tc>
+        <w:tc>
+          <w:tcPr>
+            <w:tcW w:w="2478" w:type="dxa"/>
             <w:vAlign w:val="center"/>
           </w:tcPr>
           <w:p>
@@ -6099,7 +4807,7 @@
         </w:trPr>
         <w:tc>
           <w:tcPr>
-            <w:tcW w:w="1119" w:type="dxa"/>
+            <w:tcW w:w="1418" w:type="dxa"/>
             <w:vAlign w:val="center"/>
           </w:tcPr>
           <w:p>
@@ -6123,7 +4831,7 @@
         </w:tc>
         <w:tc>
           <w:tcPr>
-            <w:tcW w:w="983" w:type="dxa"/>
+            <w:tcW w:w="1418" w:type="dxa"/>
             <w:vAlign w:val="center"/>
           </w:tcPr>
           <w:p>
@@ -6159,29 +4867,19 @@
                 <w:szCs w:val="24"/>
               </w:rPr>
             </w:pPr>
-            <w:proofErr w:type="spellStart"/>
-            <w:r>
-              <w:rPr>
-                <w:rFonts w:ascii="Times New Roman" w:hAnsi="Times New Roman" w:cs="Times New Roman"/>
-                <w:sz w:val="24"/>
-                <w:szCs w:val="24"/>
-              </w:rPr>
-              <w:t>Laporan</w:t>
-            </w:r>
-            <w:proofErr w:type="spellEnd"/>
-            <w:r>
-              <w:rPr>
-                <w:rFonts w:ascii="Times New Roman" w:hAnsi="Times New Roman" w:cs="Times New Roman"/>
-                <w:sz w:val="24"/>
-                <w:szCs w:val="24"/>
-              </w:rPr>
-              <w:t xml:space="preserve"> &amp; IT</w:t>
-            </w:r>
-          </w:p>
-        </w:tc>
-        <w:tc>
-          <w:tcPr>
-            <w:tcW w:w="2409" w:type="dxa"/>
+            <w:r>
+              <w:rPr>
+                <w:rFonts w:ascii="Times New Roman" w:hAnsi="Times New Roman" w:cs="Times New Roman"/>
+                <w:sz w:val="24"/>
+                <w:szCs w:val="24"/>
+              </w:rPr>
+              <w:t>Laporan &amp; IT</w:t>
+            </w:r>
+          </w:p>
+        </w:tc>
+        <w:tc>
+          <w:tcPr>
+            <w:tcW w:w="2405" w:type="dxa"/>
             <w:vAlign w:val="center"/>
           </w:tcPr>
           <w:p>
@@ -6193,116 +4891,34 @@
                 <w:szCs w:val="24"/>
               </w:rPr>
             </w:pPr>
-            <w:proofErr w:type="spellStart"/>
-            <w:r>
-              <w:rPr>
-                <w:rFonts w:ascii="Times New Roman" w:hAnsi="Times New Roman" w:cs="Times New Roman"/>
-                <w:sz w:val="24"/>
-                <w:szCs w:val="24"/>
-              </w:rPr>
-              <w:t>Susun</w:t>
-            </w:r>
-            <w:proofErr w:type="spellEnd"/>
-            <w:r>
-              <w:rPr>
-                <w:rFonts w:ascii="Times New Roman" w:hAnsi="Times New Roman" w:cs="Times New Roman"/>
-                <w:sz w:val="24"/>
-                <w:szCs w:val="24"/>
-              </w:rPr>
-              <w:t xml:space="preserve"> </w:t>
-            </w:r>
-            <w:proofErr w:type="spellStart"/>
-            <w:r>
-              <w:rPr>
-                <w:rFonts w:ascii="Times New Roman" w:hAnsi="Times New Roman" w:cs="Times New Roman"/>
-                <w:sz w:val="24"/>
-                <w:szCs w:val="24"/>
-              </w:rPr>
-              <w:t>laporan</w:t>
-            </w:r>
-            <w:proofErr w:type="spellEnd"/>
-            <w:r>
-              <w:rPr>
-                <w:rFonts w:ascii="Times New Roman" w:hAnsi="Times New Roman" w:cs="Times New Roman"/>
-                <w:sz w:val="24"/>
-                <w:szCs w:val="24"/>
-              </w:rPr>
-              <w:t xml:space="preserve"> PK, </w:t>
-            </w:r>
-            <w:proofErr w:type="spellStart"/>
-            <w:r>
-              <w:rPr>
-                <w:rFonts w:ascii="Times New Roman" w:hAnsi="Times New Roman" w:cs="Times New Roman"/>
-                <w:sz w:val="24"/>
-                <w:szCs w:val="24"/>
-              </w:rPr>
-              <w:t>bantu</w:t>
-            </w:r>
-            <w:proofErr w:type="spellEnd"/>
-            <w:r>
-              <w:rPr>
-                <w:rFonts w:ascii="Times New Roman" w:hAnsi="Times New Roman" w:cs="Times New Roman"/>
-                <w:sz w:val="24"/>
-                <w:szCs w:val="24"/>
-              </w:rPr>
-              <w:t xml:space="preserve"> laptop </w:t>
-            </w:r>
-            <w:proofErr w:type="spellStart"/>
-            <w:r>
-              <w:rPr>
-                <w:rFonts w:ascii="Times New Roman" w:hAnsi="Times New Roman" w:cs="Times New Roman"/>
-                <w:sz w:val="24"/>
-                <w:szCs w:val="24"/>
-              </w:rPr>
-              <w:t>tidak</w:t>
-            </w:r>
-            <w:proofErr w:type="spellEnd"/>
-            <w:r>
-              <w:rPr>
-                <w:rFonts w:ascii="Times New Roman" w:hAnsi="Times New Roman" w:cs="Times New Roman"/>
-                <w:sz w:val="24"/>
-                <w:szCs w:val="24"/>
-              </w:rPr>
-              <w:t xml:space="preserve"> </w:t>
-            </w:r>
-            <w:proofErr w:type="spellStart"/>
-            <w:r>
-              <w:rPr>
-                <w:rFonts w:ascii="Times New Roman" w:hAnsi="Times New Roman" w:cs="Times New Roman"/>
-                <w:sz w:val="24"/>
-                <w:szCs w:val="24"/>
-              </w:rPr>
-              <w:t>bisa</w:t>
-            </w:r>
-            <w:proofErr w:type="spellEnd"/>
-            <w:r>
-              <w:rPr>
-                <w:rFonts w:ascii="Times New Roman" w:hAnsi="Times New Roman" w:cs="Times New Roman"/>
-                <w:sz w:val="24"/>
-                <w:szCs w:val="24"/>
-              </w:rPr>
-              <w:t xml:space="preserve"> login karena password</w:t>
-            </w:r>
-          </w:p>
-        </w:tc>
-        <w:tc>
-          <w:tcPr>
-            <w:tcW w:w="1730" w:type="dxa"/>
-          </w:tcPr>
-          <w:p>
-            <w:pPr>
-              <w:jc w:val="center"/>
-              <w:rPr>
-                <w:rFonts w:ascii="Times New Roman" w:hAnsi="Times New Roman" w:cs="Times New Roman"/>
-                <w:sz w:val="24"/>
-                <w:szCs w:val="24"/>
-              </w:rPr>
-            </w:pPr>
-          </w:p>
-        </w:tc>
-        <w:tc>
-          <w:tcPr>
-            <w:tcW w:w="2470" w:type="dxa"/>
+            <w:r>
+              <w:rPr>
+                <w:rFonts w:ascii="Times New Roman" w:hAnsi="Times New Roman" w:cs="Times New Roman"/>
+                <w:sz w:val="24"/>
+                <w:szCs w:val="24"/>
+              </w:rPr>
+              <w:t>Susun laporan PK, bantu laptop tidak bisa login karena password</w:t>
+            </w:r>
+          </w:p>
+        </w:tc>
+        <w:tc>
+          <w:tcPr>
+            <w:tcW w:w="1727" w:type="dxa"/>
+          </w:tcPr>
+          <w:p>
+            <w:pPr>
+              <w:jc w:val="center"/>
+              <w:rPr>
+                <w:rFonts w:ascii="Times New Roman" w:hAnsi="Times New Roman" w:cs="Times New Roman"/>
+                <w:sz w:val="24"/>
+                <w:szCs w:val="24"/>
+              </w:rPr>
+            </w:pPr>
+          </w:p>
+        </w:tc>
+        <w:tc>
+          <w:tcPr>
+            <w:tcW w:w="2478" w:type="dxa"/>
             <w:vAlign w:val="center"/>
           </w:tcPr>
           <w:p>
@@ -6372,7 +4988,7 @@
         </w:trPr>
         <w:tc>
           <w:tcPr>
-            <w:tcW w:w="1119" w:type="dxa"/>
+            <w:tcW w:w="1418" w:type="dxa"/>
             <w:vAlign w:val="center"/>
           </w:tcPr>
           <w:p>
@@ -6396,7 +5012,7 @@
         </w:tc>
         <w:tc>
           <w:tcPr>
-            <w:tcW w:w="983" w:type="dxa"/>
+            <w:tcW w:w="1418" w:type="dxa"/>
             <w:vAlign w:val="center"/>
           </w:tcPr>
           <w:p>
@@ -6444,7 +5060,7 @@
         </w:tc>
         <w:tc>
           <w:tcPr>
-            <w:tcW w:w="2409" w:type="dxa"/>
+            <w:tcW w:w="2405" w:type="dxa"/>
             <w:vAlign w:val="center"/>
           </w:tcPr>
           <w:p>
@@ -6462,56 +5078,28 @@
                 <w:sz w:val="24"/>
                 <w:szCs w:val="24"/>
               </w:rPr>
-              <w:t xml:space="preserve">Service printer di </w:t>
-            </w:r>
-            <w:proofErr w:type="spellStart"/>
-            <w:r>
-              <w:rPr>
-                <w:rFonts w:ascii="Times New Roman" w:hAnsi="Times New Roman" w:cs="Times New Roman"/>
-                <w:sz w:val="24"/>
-                <w:szCs w:val="24"/>
-              </w:rPr>
-              <w:t>luar</w:t>
-            </w:r>
-            <w:proofErr w:type="spellEnd"/>
-            <w:r>
-              <w:rPr>
-                <w:rFonts w:ascii="Times New Roman" w:hAnsi="Times New Roman" w:cs="Times New Roman"/>
-                <w:sz w:val="24"/>
-                <w:szCs w:val="24"/>
-              </w:rPr>
-              <w:t xml:space="preserve"> </w:t>
-            </w:r>
-            <w:proofErr w:type="spellStart"/>
-            <w:r>
-              <w:rPr>
-                <w:rFonts w:ascii="Times New Roman" w:hAnsi="Times New Roman" w:cs="Times New Roman"/>
-                <w:sz w:val="24"/>
-                <w:szCs w:val="24"/>
-              </w:rPr>
-              <w:t>sekolah</w:t>
-            </w:r>
-            <w:proofErr w:type="spellEnd"/>
-          </w:p>
-        </w:tc>
-        <w:tc>
-          <w:tcPr>
-            <w:tcW w:w="1730" w:type="dxa"/>
-          </w:tcPr>
-          <w:p>
-            <w:pPr>
-              <w:jc w:val="center"/>
-              <w:rPr>
-                <w:rFonts w:ascii="Times New Roman" w:hAnsi="Times New Roman" w:cs="Times New Roman"/>
-                <w:sz w:val="24"/>
-                <w:szCs w:val="24"/>
-              </w:rPr>
-            </w:pPr>
-          </w:p>
-        </w:tc>
-        <w:tc>
-          <w:tcPr>
-            <w:tcW w:w="2470" w:type="dxa"/>
+              <w:t>Service printer di luar sekolah</w:t>
+            </w:r>
+          </w:p>
+        </w:tc>
+        <w:tc>
+          <w:tcPr>
+            <w:tcW w:w="1727" w:type="dxa"/>
+          </w:tcPr>
+          <w:p>
+            <w:pPr>
+              <w:jc w:val="center"/>
+              <w:rPr>
+                <w:rFonts w:ascii="Times New Roman" w:hAnsi="Times New Roman" w:cs="Times New Roman"/>
+                <w:sz w:val="24"/>
+                <w:szCs w:val="24"/>
+              </w:rPr>
+            </w:pPr>
+          </w:p>
+        </w:tc>
+        <w:tc>
+          <w:tcPr>
+            <w:tcW w:w="2478" w:type="dxa"/>
             <w:vAlign w:val="center"/>
           </w:tcPr>
           <w:p>
@@ -6581,7 +5169,7 @@
         </w:trPr>
         <w:tc>
           <w:tcPr>
-            <w:tcW w:w="1119" w:type="dxa"/>
+            <w:tcW w:w="1418" w:type="dxa"/>
             <w:vAlign w:val="center"/>
           </w:tcPr>
           <w:p>
@@ -6605,7 +5193,7 @@
         </w:tc>
         <w:tc>
           <w:tcPr>
-            <w:tcW w:w="983" w:type="dxa"/>
+            <w:tcW w:w="1418" w:type="dxa"/>
             <w:vAlign w:val="center"/>
           </w:tcPr>
           <w:p>
@@ -6641,29 +5229,19 @@
                 <w:szCs w:val="24"/>
               </w:rPr>
             </w:pPr>
-            <w:proofErr w:type="spellStart"/>
-            <w:r>
-              <w:rPr>
-                <w:rFonts w:ascii="Times New Roman" w:hAnsi="Times New Roman" w:cs="Times New Roman"/>
-                <w:sz w:val="24"/>
-                <w:szCs w:val="24"/>
-              </w:rPr>
-              <w:t>Laporan</w:t>
-            </w:r>
-            <w:proofErr w:type="spellEnd"/>
-            <w:r>
-              <w:rPr>
-                <w:rFonts w:ascii="Times New Roman" w:hAnsi="Times New Roman" w:cs="Times New Roman"/>
-                <w:sz w:val="24"/>
-                <w:szCs w:val="24"/>
-              </w:rPr>
-              <w:t xml:space="preserve"> PK</w:t>
-            </w:r>
-          </w:p>
-        </w:tc>
-        <w:tc>
-          <w:tcPr>
-            <w:tcW w:w="2409" w:type="dxa"/>
+            <w:r>
+              <w:rPr>
+                <w:rFonts w:ascii="Times New Roman" w:hAnsi="Times New Roman" w:cs="Times New Roman"/>
+                <w:sz w:val="24"/>
+                <w:szCs w:val="24"/>
+              </w:rPr>
+              <w:t>Laporan PK</w:t>
+            </w:r>
+          </w:p>
+        </w:tc>
+        <w:tc>
+          <w:tcPr>
+            <w:tcW w:w="2405" w:type="dxa"/>
             <w:vAlign w:val="center"/>
           </w:tcPr>
           <w:p>
@@ -6675,52 +5253,14 @@
                 <w:szCs w:val="24"/>
               </w:rPr>
             </w:pPr>
-            <w:proofErr w:type="spellStart"/>
-            <w:r>
-              <w:rPr>
-                <w:rFonts w:ascii="Times New Roman" w:hAnsi="Times New Roman" w:cs="Times New Roman"/>
-                <w:sz w:val="24"/>
-                <w:szCs w:val="24"/>
-              </w:rPr>
-              <w:t>Susun</w:t>
-            </w:r>
-            <w:proofErr w:type="spellEnd"/>
-            <w:r>
-              <w:rPr>
-                <w:rFonts w:ascii="Times New Roman" w:hAnsi="Times New Roman" w:cs="Times New Roman"/>
-                <w:sz w:val="24"/>
-                <w:szCs w:val="24"/>
-              </w:rPr>
-              <w:t xml:space="preserve"> </w:t>
-            </w:r>
-            <w:proofErr w:type="spellStart"/>
-            <w:r>
-              <w:rPr>
-                <w:rFonts w:ascii="Times New Roman" w:hAnsi="Times New Roman" w:cs="Times New Roman"/>
-                <w:sz w:val="24"/>
-                <w:szCs w:val="24"/>
-              </w:rPr>
-              <w:t>laporan</w:t>
-            </w:r>
-            <w:proofErr w:type="spellEnd"/>
-            <w:r>
-              <w:rPr>
-                <w:rFonts w:ascii="Times New Roman" w:hAnsi="Times New Roman" w:cs="Times New Roman"/>
-                <w:sz w:val="24"/>
-                <w:szCs w:val="24"/>
-              </w:rPr>
-              <w:t xml:space="preserve"> </w:t>
-            </w:r>
-            <w:proofErr w:type="spellStart"/>
-            <w:r>
-              <w:rPr>
-                <w:rFonts w:ascii="Times New Roman" w:hAnsi="Times New Roman" w:cs="Times New Roman"/>
-                <w:sz w:val="24"/>
-                <w:szCs w:val="24"/>
-              </w:rPr>
-              <w:t>magang</w:t>
-            </w:r>
-            <w:proofErr w:type="spellEnd"/>
+            <w:r>
+              <w:rPr>
+                <w:rFonts w:ascii="Times New Roman" w:hAnsi="Times New Roman" w:cs="Times New Roman"/>
+                <w:sz w:val="24"/>
+                <w:szCs w:val="24"/>
+              </w:rPr>
+              <w:t>Susun laporan magang</w:t>
+            </w:r>
           </w:p>
           <w:p>
             <w:pPr>
@@ -6735,22 +5275,22 @@
         </w:tc>
         <w:tc>
           <w:tcPr>
-            <w:tcW w:w="1730" w:type="dxa"/>
-          </w:tcPr>
-          <w:p>
-            <w:pPr>
-              <w:jc w:val="center"/>
-              <w:rPr>
-                <w:rFonts w:ascii="Times New Roman" w:hAnsi="Times New Roman" w:cs="Times New Roman"/>
-                <w:sz w:val="24"/>
-                <w:szCs w:val="24"/>
-              </w:rPr>
-            </w:pPr>
-          </w:p>
-        </w:tc>
-        <w:tc>
-          <w:tcPr>
-            <w:tcW w:w="2470" w:type="dxa"/>
+            <w:tcW w:w="1727" w:type="dxa"/>
+          </w:tcPr>
+          <w:p>
+            <w:pPr>
+              <w:jc w:val="center"/>
+              <w:rPr>
+                <w:rFonts w:ascii="Times New Roman" w:hAnsi="Times New Roman" w:cs="Times New Roman"/>
+                <w:sz w:val="24"/>
+                <w:szCs w:val="24"/>
+              </w:rPr>
+            </w:pPr>
+          </w:p>
+        </w:tc>
+        <w:tc>
+          <w:tcPr>
+            <w:tcW w:w="2478" w:type="dxa"/>
             <w:vAlign w:val="center"/>
           </w:tcPr>
           <w:p>

</xml_diff>